<commit_message>
Added Bike and Pokecenter Items
</commit_message>
<xml_diff>
--- a/Data Input Sheets/Items NPCs and Events per area.docx
+++ b/Data Input Sheets/Items NPCs and Events per area.docx
@@ -9,6 +9,20 @@
       <w:r>
         <w:t>Items, NPCs and Events per Area</w:t>
       </w:r>
+      <w:r>
+        <w:t xml:space="preserve"> </w:t>
+      </w:r>
+    </w:p>
+    <w:p>
+      <w:pPr>
+        <w:jc w:val="center"/>
+      </w:pPr>
+      <w:r>
+        <w:rPr>
+          <w:highlight w:val="yellow"/>
+        </w:rPr>
+        <w:t>(I’ll be highlighting what I have added)</w:t>
+      </w:r>
     </w:p>
     <w:p>
       <w:pPr>
@@ -40,8 +54,27 @@
         <w:t xml:space="preserve">Route 2- </w:t>
       </w:r>
       <w:r>
-        <w:t>Off to the right in the 3 houses these 3 TMs are.  TM8 Bulk UP, TM 47 Steel Wing, and TM 73 Thunderwave</w:t>
-      </w:r>
+        <w:t xml:space="preserve">Off to the right in the </w:t>
+      </w:r>
+      <w:commentRangeStart w:id="0"/>
+      <w:r>
+        <w:t xml:space="preserve">3 houses </w:t>
+      </w:r>
+      <w:commentRangeEnd w:id="0"/>
+      <w:r>
+        <w:rPr>
+          <w:rStyle w:val="CommentReference"/>
+        </w:rPr>
+        <w:commentReference w:id="0"/>
+      </w:r>
+      <w:r>
+        <w:t xml:space="preserve">these 3 TMs are.  TM8 Bulk UP, TM 47 Steel Wing, and TM 73 </w:t>
+      </w:r>
+      <w:proofErr w:type="spellStart"/>
+      <w:r>
+        <w:t>Thunderwave</w:t>
+      </w:r>
+      <w:proofErr w:type="spellEnd"/>
     </w:p>
     <w:p>
       <w:pPr>
@@ -66,17 +99,50 @@
       <w:r>
         <w:rPr>
           <w:b/>
+          <w:highlight w:val="yellow"/>
         </w:rPr>
         <w:t>Pewter City</w:t>
       </w:r>
       <w:r>
         <w:rPr>
           <w:b/>
+          <w:highlight w:val="yellow"/>
         </w:rPr>
         <w:t xml:space="preserve"> (ADDED) </w:t>
       </w:r>
       <w:r>
-        <w:t>- Old Amber in the back of Museum, Soul Dew is available in Post game, Quick Balls somewhere, Cannot leave the city until you defeat Brock.</w:t>
+        <w:rPr>
+          <w:highlight w:val="yellow"/>
+        </w:rPr>
+        <w:t xml:space="preserve">- Old Amber in the back of Museum, Soul Dew is available in </w:t>
+      </w:r>
+      <w:proofErr w:type="spellStart"/>
+      <w:r>
+        <w:rPr>
+          <w:highlight w:val="yellow"/>
+        </w:rPr>
+        <w:t>Post game</w:t>
+      </w:r>
+      <w:proofErr w:type="spellEnd"/>
+      <w:r>
+        <w:rPr>
+          <w:highlight w:val="yellow"/>
+        </w:rPr>
+        <w:t xml:space="preserve">, Quick Balls somewhere, </w:t>
+      </w:r>
+      <w:proofErr w:type="gramStart"/>
+      <w:r>
+        <w:rPr>
+          <w:highlight w:val="yellow"/>
+        </w:rPr>
+        <w:t>Cannot</w:t>
+      </w:r>
+      <w:proofErr w:type="gramEnd"/>
+      <w:r>
+        <w:rPr>
+          <w:highlight w:val="yellow"/>
+        </w:rPr>
+        <w:t xml:space="preserve"> leave the city until you defeat Brock.</w:t>
       </w:r>
     </w:p>
     <w:p>
@@ -102,24 +168,58 @@
       </w:r>
     </w:p>
     <w:p>
-      <w:r>
-        <w:rPr>
-          <w:b/>
+      <w:pPr>
+        <w:rPr>
+          <w:highlight w:val="yellow"/>
+        </w:rPr>
+      </w:pPr>
+      <w:r>
+        <w:rPr>
+          <w:b/>
+          <w:highlight w:val="yellow"/>
         </w:rPr>
         <w:t>Mt. Moon</w:t>
       </w:r>
       <w:r>
-        <w:t xml:space="preserve"> – Rockets are on the second floor, When you defeat them you get either the Helix or Dome Fossil from the admin Viktor.  Viktor is a skinhead type, so he will be a huge dick.  Lay that on.  </w:t>
-      </w:r>
-    </w:p>
-    <w:p>
-      <w:r>
+        <w:rPr>
+          <w:highlight w:val="yellow"/>
+        </w:rPr>
+        <w:t xml:space="preserve"> – Rockets are on the second floor, </w:t>
+      </w:r>
+      <w:proofErr w:type="gramStart"/>
+      <w:r>
+        <w:rPr>
+          <w:highlight w:val="yellow"/>
+        </w:rPr>
+        <w:t>When</w:t>
+      </w:r>
+      <w:proofErr w:type="gramEnd"/>
+      <w:r>
+        <w:rPr>
+          <w:highlight w:val="yellow"/>
+        </w:rPr>
+        <w:t xml:space="preserve"> you defeat them you get either the Helix or Dome Fossil from the admin Viktor.  Viktor is a skinhead type, so he will be a huge dick.  Lay that on.  </w:t>
+      </w:r>
+    </w:p>
+    <w:p>
+      <w:r>
+        <w:rPr>
+          <w:highlight w:val="yellow"/>
+        </w:rPr>
         <w:t>There should be a few items scattered throughout the areas.  (2 Moonstones, potion, revive, rare candy, nugget, great ball, dusk balls, Moon balls) some of those items can be given out by NPCs.</w:t>
       </w:r>
     </w:p>
     <w:p>
       <w:r>
-        <w:t>Post Kanto Elite Four a Legendry will be available in Basement 2.  Most likely in a small offshoot cave.  (Gokrunch)</w:t>
+        <w:t>Post Kanto Elite Four a Legendry will be available in Basement 2.  Most likely in a small offshoot cave.  (</w:t>
+      </w:r>
+      <w:proofErr w:type="spellStart"/>
+      <w:r>
+        <w:t>Gokrunch</w:t>
+      </w:r>
+      <w:proofErr w:type="spellEnd"/>
+      <w:r>
+        <w:t>)</w:t>
       </w:r>
     </w:p>
     <w:p>
@@ -147,7 +247,15 @@
         <w:t>-</w:t>
       </w:r>
       <w:r>
-        <w:t>Bill is in his house again.  He talks about how he turned his Kanto headquarters into a shelter for downtrodden pokemon.</w:t>
+        <w:t xml:space="preserve">Bill is in his house again.  He talks about how he turned his Kanto headquarters into a shelter for downtrodden </w:t>
+      </w:r>
+      <w:proofErr w:type="spellStart"/>
+      <w:r>
+        <w:t>pokemon</w:t>
+      </w:r>
+      <w:proofErr w:type="spellEnd"/>
+      <w:r>
+        <w:t>.</w:t>
       </w:r>
     </w:p>
     <w:p>
@@ -158,15 +266,46 @@
         <w:t>Cerulean City</w:t>
       </w:r>
       <w:r>
+        <w:rPr>
+          <w:highlight w:val="yellow"/>
+        </w:rPr>
         <w:t>-</w:t>
       </w:r>
       <w:r>
-        <w:t xml:space="preserve"> Inside Pokemon Center there is a man who gives TM 27 Return.</w:t>
-      </w:r>
-    </w:p>
-    <w:p>
-      <w:r>
-        <w:t>Bike is available in Bike shop for free. Female rival fight at beginning of City, Male Rival as you leave.  Cannot leave the city going down until you complete the gym battle.</w:t>
+        <w:rPr>
+          <w:highlight w:val="yellow"/>
+        </w:rPr>
+        <w:t xml:space="preserve"> Inside </w:t>
+      </w:r>
+      <w:proofErr w:type="spellStart"/>
+      <w:r>
+        <w:rPr>
+          <w:highlight w:val="yellow"/>
+        </w:rPr>
+        <w:t>Pokemon</w:t>
+      </w:r>
+      <w:proofErr w:type="spellEnd"/>
+      <w:r>
+        <w:rPr>
+          <w:highlight w:val="yellow"/>
+        </w:rPr>
+        <w:t xml:space="preserve"> Center there is a man who gives TM 27 Return.</w:t>
+      </w:r>
+      <w:bookmarkStart w:id="1" w:name="_GoBack"/>
+      <w:bookmarkEnd w:id="1"/>
+    </w:p>
+    <w:p>
+      <w:r>
+        <w:rPr>
+          <w:highlight w:val="yellow"/>
+        </w:rPr>
+        <w:t xml:space="preserve">Bike is available in Bike shop for free. Female </w:t>
+      </w:r>
+      <w:r>
+        <w:rPr>
+          <w:highlight w:val="yellow"/>
+        </w:rPr>
+        <w:t>rival fight at beginning of City, Male Rival as you leave.  Cannot leave the city going down until you complete the gym battle.</w:t>
       </w:r>
     </w:p>
     <w:p>
@@ -176,10 +315,30 @@
     </w:p>
     <w:p>
       <w:r>
+        <w:rPr>
+          <w:highlight w:val="yellow"/>
+        </w:rPr>
         <w:t xml:space="preserve">Misty </w:t>
       </w:r>
       <w:r>
-        <w:t>– “Are you ready to face my powerful pokemon?  I specialize in Water Pokémon!  If you steal my bike, I will follow you forever….”  When loses, “Wow, you are as good as that one trainer.” TM3 Water Pulse.</w:t>
+        <w:rPr>
+          <w:highlight w:val="yellow"/>
+        </w:rPr>
+        <w:t xml:space="preserve">– “Are you ready to face my powerful </w:t>
+      </w:r>
+      <w:proofErr w:type="spellStart"/>
+      <w:r>
+        <w:rPr>
+          <w:highlight w:val="yellow"/>
+        </w:rPr>
+        <w:t>pokemon</w:t>
+      </w:r>
+      <w:proofErr w:type="spellEnd"/>
+      <w:r>
+        <w:rPr>
+          <w:highlight w:val="yellow"/>
+        </w:rPr>
+        <w:t>?  I specialize in Water Pokémon!  If you steal my bike, I will follow you forever….”  When loses, “Wow, you are as good as that one trainer.” TM3 Water Pulse.</w:t>
       </w:r>
     </w:p>
     <w:p>
@@ -211,24 +370,87 @@
       </w:r>
     </w:p>
     <w:p>
-      <w:r>
-        <w:t>Silph Company – Assassin comes to kill the president, you stop him.  2 more grunts show up and you defeat them too.  You are allowed into Silph Co afterwards.  Blue gives you HM4 Strength.</w:t>
-      </w:r>
-    </w:p>
-    <w:p>
-      <w:r>
-        <w:t>In the Building a Man on the third floor gives you Porygon at Level 20.  The same man will give you upgrade (when you have 6 badges) and the dubious disk (after you collect 10 badges).</w:t>
-      </w:r>
-    </w:p>
-    <w:p>
+      <w:proofErr w:type="spellStart"/>
+      <w:r>
+        <w:t>Silph</w:t>
+      </w:r>
+      <w:proofErr w:type="spellEnd"/>
+      <w:r>
+        <w:t xml:space="preserve"> Company – Assassin comes to kill the president, you stop him.  2 more grunts show up and you defeat them too.  You are allowed into </w:t>
+      </w:r>
+      <w:proofErr w:type="spellStart"/>
+      <w:r>
+        <w:t>Silph</w:t>
+      </w:r>
+      <w:proofErr w:type="spellEnd"/>
+      <w:r>
+        <w:t xml:space="preserve"> Co afterwards.  Blue gives you HM4 Strength.</w:t>
+      </w:r>
+    </w:p>
+    <w:p>
+      <w:r>
+        <w:t xml:space="preserve">In the </w:t>
+      </w:r>
+      <w:proofErr w:type="gramStart"/>
+      <w:r>
+        <w:t>Building</w:t>
+      </w:r>
+      <w:proofErr w:type="gramEnd"/>
+      <w:r>
+        <w:t xml:space="preserve"> a Man on the third floor gives you </w:t>
+      </w:r>
+      <w:proofErr w:type="spellStart"/>
+      <w:r>
+        <w:t>Porygon</w:t>
+      </w:r>
+      <w:proofErr w:type="spellEnd"/>
+      <w:r>
+        <w:t xml:space="preserve"> at Level 20.  The same man will give you upgrade (when you have 6 badges) and the dubious disk (after you collect 10 badges).</w:t>
+      </w:r>
+    </w:p>
+    <w:p>
+      <w:proofErr w:type="spellStart"/>
       <w:r>
         <w:lastRenderedPageBreak/>
-        <w:t xml:space="preserve">Lucious and the Gym.  In the gym there will be Lucious the leader and 4 others.  When you walk in the event will start.  Each trainer will walk forward, fight you and then retreat until you get to Lucious.  </w:t>
-      </w:r>
-    </w:p>
-    <w:p>
-      <w:r>
-        <w:t>Lucious says “I am a man of many abilities, and one of them is to see your future.  It isn’t looking very promising.”  After losing, “I’ve never been wrong before. Sabrina how have I strayed from the right path?!??!” Gives you TM 4 Calm Mind.</w:t>
+        <w:t>Lucious</w:t>
+      </w:r>
+      <w:proofErr w:type="spellEnd"/>
+      <w:r>
+        <w:t xml:space="preserve"> and the Gym.  In the </w:t>
+      </w:r>
+      <w:proofErr w:type="gramStart"/>
+      <w:r>
+        <w:t>gym</w:t>
+      </w:r>
+      <w:proofErr w:type="gramEnd"/>
+      <w:r>
+        <w:t xml:space="preserve"> there will be </w:t>
+      </w:r>
+      <w:proofErr w:type="spellStart"/>
+      <w:r>
+        <w:t>Lucious</w:t>
+      </w:r>
+      <w:proofErr w:type="spellEnd"/>
+      <w:r>
+        <w:t xml:space="preserve"> the leader and 4 others.  When you walk in the event will start.  Each trainer will walk forward, fight you and then retreat until you get to </w:t>
+      </w:r>
+      <w:proofErr w:type="spellStart"/>
+      <w:r>
+        <w:t>Lucious</w:t>
+      </w:r>
+      <w:proofErr w:type="spellEnd"/>
+      <w:r>
+        <w:t xml:space="preserve">.  </w:t>
+      </w:r>
+    </w:p>
+    <w:p>
+      <w:proofErr w:type="spellStart"/>
+      <w:r>
+        <w:t>Lucious</w:t>
+      </w:r>
+      <w:proofErr w:type="spellEnd"/>
+      <w:r>
+        <w:t xml:space="preserve"> says “I am a man of many abilities, and one of them is to see your future.  It isn’t looking very promising.”  After losing, “I’ve never been wrong before. Sabrina how have I strayed from the right path?!??!” Gives you TM 4 Calm Mind.</w:t>
       </w:r>
     </w:p>
     <w:p>
@@ -638,22 +860,54 @@
         <w:t>-</w:t>
       </w:r>
       <w:r>
-        <w:t xml:space="preserve"> Trainer School, Port (Later, post ELITE FOUR), Pokemon Fan Club – experience share, </w:t>
-      </w:r>
-    </w:p>
-    <w:p>
-      <w:r>
-        <w:t>Old rod in pokemon center.</w:t>
-      </w:r>
-    </w:p>
-    <w:p>
-      <w:r>
-        <w:t>Gym – “The Name’s Ohm.  My Pa used to be the gym leader here.  When he retired he gave me this gym.  I will defend it like he defended this land.”</w:t>
-      </w:r>
-    </w:p>
-    <w:p>
-      <w:r>
-        <w:t>Meet Lou Dolphin outside Trainer School. He gives you TM45 Smartstrike.  Talks about how he will see you again later in a different place.</w:t>
+        <w:t xml:space="preserve"> Trainer School, Port (Later, post ELITE FOUR), </w:t>
+      </w:r>
+      <w:proofErr w:type="spellStart"/>
+      <w:r>
+        <w:t>Pokemon</w:t>
+      </w:r>
+      <w:proofErr w:type="spellEnd"/>
+      <w:r>
+        <w:t xml:space="preserve"> Fan Club – experience share, </w:t>
+      </w:r>
+    </w:p>
+    <w:p>
+      <w:r>
+        <w:t xml:space="preserve">Old rod in </w:t>
+      </w:r>
+      <w:proofErr w:type="spellStart"/>
+      <w:r>
+        <w:t>pokemon</w:t>
+      </w:r>
+      <w:proofErr w:type="spellEnd"/>
+      <w:r>
+        <w:t xml:space="preserve"> center.</w:t>
+      </w:r>
+    </w:p>
+    <w:p>
+      <w:r>
+        <w:t xml:space="preserve">Gym – “The Name’s Ohm.  My Pa used to be the gym leader here.  When he retired he gave me this </w:t>
+      </w:r>
+      <w:proofErr w:type="gramStart"/>
+      <w:r>
+        <w:t>gym.</w:t>
+      </w:r>
+      <w:proofErr w:type="gramEnd"/>
+      <w:r>
+        <w:t xml:space="preserve">  I will defend it like he defended this land.”</w:t>
+      </w:r>
+    </w:p>
+    <w:p>
+      <w:r>
+        <w:t xml:space="preserve">Meet Lou Dolphin outside Trainer School. He gives you TM45 </w:t>
+      </w:r>
+      <w:proofErr w:type="spellStart"/>
+      <w:r>
+        <w:t>Smartstrike</w:t>
+      </w:r>
+      <w:proofErr w:type="spellEnd"/>
+      <w:r>
+        <w:t>.  Talks about how he will see you again later in a different place.</w:t>
       </w:r>
     </w:p>
     <w:p>
@@ -729,7 +983,15 @@
         <w:t xml:space="preserve"> – </w:t>
       </w:r>
       <w:r>
-        <w:t>Find Electrizer, TM-48 Volt Switch, TM 34 Shockwave, Light ball, Thunder Stone</w:t>
+        <w:t xml:space="preserve">Find </w:t>
+      </w:r>
+      <w:proofErr w:type="spellStart"/>
+      <w:r>
+        <w:t>Electrizer</w:t>
+      </w:r>
+      <w:proofErr w:type="spellEnd"/>
+      <w:r>
+        <w:t>, TM-48 Volt Switch, TM 34 Shockwave, Light ball, Thunder Stone</w:t>
       </w:r>
     </w:p>
     <w:p>
@@ -751,7 +1013,15 @@
         <w:t xml:space="preserve"> – </w:t>
       </w:r>
       <w:r>
-        <w:t>TM 5 Psyshock, TM 12 Taunt, Smoke Ball, Dark Plate</w:t>
+        <w:t xml:space="preserve">TM 5 </w:t>
+      </w:r>
+      <w:proofErr w:type="spellStart"/>
+      <w:r>
+        <w:t>Psyshock</w:t>
+      </w:r>
+      <w:proofErr w:type="spellEnd"/>
+      <w:r>
+        <w:t>, TM 12 Taunt, Smoke Ball, Dark Plate</w:t>
       </w:r>
     </w:p>
     <w:p>
@@ -877,11 +1147,19 @@
       </w:r>
     </w:p>
     <w:p>
-      <w:r>
-        <w:rPr>
-          <w:b/>
-        </w:rPr>
-        <w:t>Sevii Islands</w:t>
+      <w:proofErr w:type="spellStart"/>
+      <w:r>
+        <w:rPr>
+          <w:b/>
+        </w:rPr>
+        <w:t>Sevii</w:t>
+      </w:r>
+      <w:proofErr w:type="spellEnd"/>
+      <w:r>
+        <w:rPr>
+          <w:b/>
+        </w:rPr>
+        <w:t xml:space="preserve"> Islands</w:t>
       </w:r>
     </w:p>
     <w:p>
@@ -912,11 +1190,19 @@
           <w:b/>
         </w:rPr>
       </w:pPr>
-      <w:r>
-        <w:rPr>
-          <w:b/>
-        </w:rPr>
-        <w:t>Deoxy's Island</w:t>
+      <w:proofErr w:type="spellStart"/>
+      <w:r>
+        <w:rPr>
+          <w:b/>
+        </w:rPr>
+        <w:t>Deoxy's</w:t>
+      </w:r>
+      <w:proofErr w:type="spellEnd"/>
+      <w:r>
+        <w:rPr>
+          <w:b/>
+        </w:rPr>
+        <w:t xml:space="preserve"> Island</w:t>
       </w:r>
       <w:r>
         <w:rPr>
@@ -925,22 +1211,33 @@
         <w:t xml:space="preserve"> </w:t>
       </w:r>
       <w:r>
-        <w:t>- Deoxys</w:t>
-      </w:r>
-      <w:bookmarkStart w:id="0" w:name="_GoBack"/>
-      <w:bookmarkEnd w:id="0"/>
-    </w:p>
-    <w:p>
-      <w:pPr>
-        <w:rPr>
-          <w:b/>
-        </w:rPr>
-      </w:pPr>
-      <w:r>
-        <w:rPr>
-          <w:b/>
-        </w:rPr>
-        <w:t>Diglett Cave</w:t>
+        <w:t xml:space="preserve">- </w:t>
+      </w:r>
+      <w:proofErr w:type="spellStart"/>
+      <w:r>
+        <w:t>Deoxys</w:t>
+      </w:r>
+      <w:proofErr w:type="spellEnd"/>
+    </w:p>
+    <w:p>
+      <w:pPr>
+        <w:rPr>
+          <w:b/>
+        </w:rPr>
+      </w:pPr>
+      <w:proofErr w:type="spellStart"/>
+      <w:r>
+        <w:rPr>
+          <w:b/>
+        </w:rPr>
+        <w:t>Diglett</w:t>
+      </w:r>
+      <w:proofErr w:type="spellEnd"/>
+      <w:r>
+        <w:rPr>
+          <w:b/>
+        </w:rPr>
+        <w:t xml:space="preserve"> Cave</w:t>
       </w:r>
     </w:p>
     <w:p>
@@ -972,8 +1269,13 @@
     <w:p/>
     <w:p/>
     <w:p>
-      <w:r>
-        <w:t>Sevii Islands</w:t>
+      <w:proofErr w:type="spellStart"/>
+      <w:r>
+        <w:t>Sevii</w:t>
+      </w:r>
+      <w:proofErr w:type="spellEnd"/>
+      <w:r>
+        <w:t xml:space="preserve"> Islands</w:t>
       </w:r>
     </w:p>
     <w:p>
@@ -1070,9 +1372,11 @@
     <w:p/>
     <w:p/>
     <w:p>
+      <w:proofErr w:type="spellStart"/>
       <w:r>
         <w:t>Johto</w:t>
       </w:r>
+      <w:proofErr w:type="spellEnd"/>
     </w:p>
     <w:p>
       <w:pPr>
@@ -1106,25 +1410,35 @@
           <w:b/>
         </w:rPr>
       </w:pPr>
-      <w:r>
-        <w:rPr>
-          <w:b/>
-        </w:rPr>
-        <w:t>Tohjo Falls</w:t>
-      </w:r>
-    </w:p>
-    <w:p>
-      <w:pPr>
-        <w:rPr>
-          <w:b/>
-        </w:rPr>
-      </w:pPr>
+      <w:proofErr w:type="spellStart"/>
+      <w:r>
+        <w:rPr>
+          <w:b/>
+        </w:rPr>
+        <w:t>Tohjo</w:t>
+      </w:r>
+      <w:proofErr w:type="spellEnd"/>
+      <w:r>
+        <w:rPr>
+          <w:b/>
+        </w:rPr>
+        <w:t xml:space="preserve"> Falls</w:t>
+      </w:r>
+    </w:p>
+    <w:p>
+      <w:pPr>
+        <w:rPr>
+          <w:b/>
+        </w:rPr>
+      </w:pPr>
+      <w:proofErr w:type="spellStart"/>
       <w:r>
         <w:rPr>
           <w:b/>
         </w:rPr>
         <w:t>Cherrygrove</w:t>
       </w:r>
+      <w:proofErr w:type="spellEnd"/>
     </w:p>
     <w:p>
       <w:pPr>
@@ -1188,8 +1502,16 @@
         <w:rPr>
           <w:b/>
         </w:rPr>
-        <w:t>Ruins of Alph</w:t>
-      </w:r>
+        <w:t xml:space="preserve">Ruins of </w:t>
+      </w:r>
+      <w:proofErr w:type="spellStart"/>
+      <w:r>
+        <w:rPr>
+          <w:b/>
+        </w:rPr>
+        <w:t>Alph</w:t>
+      </w:r>
+      <w:proofErr w:type="spellEnd"/>
     </w:p>
     <w:p>
       <w:r>
@@ -1277,7 +1599,23 @@
           </w:tcPr>
           <w:p>
             <w:r>
-              <w:t>TM15 Hyperbeam, TM25 Thunder, TM26 Earthquake, TM 38 Fireblast, TM 53 Focus Blast, TM 68 Giga Impact, TM 91 Flash Cannon</w:t>
+              <w:t xml:space="preserve">TM15 </w:t>
+            </w:r>
+            <w:proofErr w:type="spellStart"/>
+            <w:r>
+              <w:t>Hyperbeam</w:t>
+            </w:r>
+            <w:proofErr w:type="spellEnd"/>
+            <w:r>
+              <w:t xml:space="preserve">, TM25 Thunder, TM26 Earthquake, TM 38 </w:t>
+            </w:r>
+            <w:proofErr w:type="spellStart"/>
+            <w:r>
+              <w:t>Fireblast</w:t>
+            </w:r>
+            <w:proofErr w:type="spellEnd"/>
+            <w:r>
+              <w:t>, TM 53 Focus Blast, TM 68 Giga Impact, TM 91 Flash Cannon</w:t>
             </w:r>
           </w:p>
         </w:tc>
@@ -1326,11 +1664,19 @@
           <w:b/>
         </w:rPr>
       </w:pPr>
-      <w:r>
-        <w:rPr>
-          <w:b/>
-        </w:rPr>
-        <w:t>Ectuek City</w:t>
+      <w:proofErr w:type="spellStart"/>
+      <w:r>
+        <w:rPr>
+          <w:b/>
+        </w:rPr>
+        <w:t>Ectuek</w:t>
+      </w:r>
+      <w:proofErr w:type="spellEnd"/>
+      <w:r>
+        <w:rPr>
+          <w:b/>
+        </w:rPr>
+        <w:t xml:space="preserve"> City</w:t>
       </w:r>
     </w:p>
     <w:p>
@@ -1373,11 +1719,19 @@
       </w:r>
     </w:p>
     <w:p>
-      <w:r>
-        <w:rPr>
-          <w:b/>
-        </w:rPr>
-        <w:t>Cianwood City</w:t>
+      <w:proofErr w:type="spellStart"/>
+      <w:r>
+        <w:rPr>
+          <w:b/>
+        </w:rPr>
+        <w:t>Cianwood</w:t>
+      </w:r>
+      <w:proofErr w:type="spellEnd"/>
+      <w:r>
+        <w:rPr>
+          <w:b/>
+        </w:rPr>
+        <w:t xml:space="preserve"> City</w:t>
       </w:r>
       <w:r>
         <w:rPr>
@@ -1390,8 +1744,21 @@
       </w:r>
     </w:p>
     <w:p>
-      <w:r>
-        <w:t>Zmove Tutor.  Teaches Specific Pokemon ZMOVES</w:t>
+      <w:proofErr w:type="spellStart"/>
+      <w:r>
+        <w:t>Zmove</w:t>
+      </w:r>
+      <w:proofErr w:type="spellEnd"/>
+      <w:r>
+        <w:t xml:space="preserve"> Tutor.  Teaches Specific </w:t>
+      </w:r>
+      <w:proofErr w:type="spellStart"/>
+      <w:r>
+        <w:t>Pokemon</w:t>
+      </w:r>
+      <w:proofErr w:type="spellEnd"/>
+      <w:r>
+        <w:t xml:space="preserve"> ZMOVES</w:t>
       </w:r>
     </w:p>
     <w:tbl>
@@ -1431,17 +1798,31 @@
             <w:pPr>
               <w:jc w:val="center"/>
             </w:pPr>
-            <w:r>
-              <w:t>Tauros,Ambipom,farfetch’d,</w:t>
-            </w:r>
-          </w:p>
-          <w:p>
-            <w:pPr>
-              <w:jc w:val="center"/>
-            </w:pPr>
+            <w:proofErr w:type="spellStart"/>
+            <w:proofErr w:type="gramStart"/>
+            <w:r>
+              <w:t>Tauros,Ambipom</w:t>
+            </w:r>
+            <w:proofErr w:type="gramEnd"/>
+            <w:r>
+              <w:t>,farfetch’d</w:t>
+            </w:r>
+            <w:proofErr w:type="spellEnd"/>
+            <w:r>
+              <w:t>,</w:t>
+            </w:r>
+          </w:p>
+          <w:p>
+            <w:pPr>
+              <w:jc w:val="center"/>
+            </w:pPr>
+            <w:proofErr w:type="spellStart"/>
+            <w:proofErr w:type="gramStart"/>
             <w:r>
               <w:t>zangoose,dunspragon</w:t>
             </w:r>
+            <w:proofErr w:type="spellEnd"/>
+            <w:proofErr w:type="gramEnd"/>
           </w:p>
         </w:tc>
         <w:tc>
@@ -1465,17 +1846,37 @@
             <w:pPr>
               <w:jc w:val="center"/>
             </w:pPr>
-            <w:r>
-              <w:t>Dragonite,cardinuckle,tyrantrum,</w:t>
-            </w:r>
-          </w:p>
-          <w:p>
-            <w:pPr>
-              <w:jc w:val="center"/>
-            </w:pPr>
-            <w:r>
-              <w:t>kingdra, heidragon</w:t>
-            </w:r>
+            <w:proofErr w:type="spellStart"/>
+            <w:proofErr w:type="gramStart"/>
+            <w:r>
+              <w:t>Dragonite,cardinuckle</w:t>
+            </w:r>
+            <w:proofErr w:type="gramEnd"/>
+            <w:r>
+              <w:t>,tyrantrum</w:t>
+            </w:r>
+            <w:proofErr w:type="spellEnd"/>
+            <w:r>
+              <w:t>,</w:t>
+            </w:r>
+          </w:p>
+          <w:p>
+            <w:pPr>
+              <w:jc w:val="center"/>
+            </w:pPr>
+            <w:proofErr w:type="spellStart"/>
+            <w:r>
+              <w:t>kingdra</w:t>
+            </w:r>
+            <w:proofErr w:type="spellEnd"/>
+            <w:r>
+              <w:t xml:space="preserve">, </w:t>
+            </w:r>
+            <w:proofErr w:type="spellStart"/>
+            <w:r>
+              <w:t>heidragon</w:t>
+            </w:r>
+            <w:proofErr w:type="spellEnd"/>
           </w:p>
         </w:tc>
       </w:tr>
@@ -1501,9 +1902,32 @@
             <w:pPr>
               <w:jc w:val="center"/>
             </w:pPr>
-            <w:r>
-              <w:t>Machamp, Hitmontop, hitmonlee,Hitmonchan,Wrock</w:t>
-            </w:r>
+            <w:proofErr w:type="spellStart"/>
+            <w:r>
+              <w:t>Machamp</w:t>
+            </w:r>
+            <w:proofErr w:type="spellEnd"/>
+            <w:r>
+              <w:t xml:space="preserve">, </w:t>
+            </w:r>
+            <w:proofErr w:type="spellStart"/>
+            <w:r>
+              <w:t>Hitmontop</w:t>
+            </w:r>
+            <w:proofErr w:type="spellEnd"/>
+            <w:r>
+              <w:t xml:space="preserve">, </w:t>
+            </w:r>
+            <w:proofErr w:type="spellStart"/>
+            <w:proofErr w:type="gramStart"/>
+            <w:r>
+              <w:t>hitmonlee,Hitmonchan</w:t>
+            </w:r>
+            <w:proofErr w:type="gramEnd"/>
+            <w:r>
+              <w:t>,Wrock</w:t>
+            </w:r>
+            <w:proofErr w:type="spellEnd"/>
           </w:p>
         </w:tc>
         <w:tc>
@@ -1527,17 +1951,31 @@
             <w:pPr>
               <w:jc w:val="center"/>
             </w:pPr>
-            <w:r>
-              <w:t>Weavile,Honchkrow,Shrewdt,</w:t>
-            </w:r>
-          </w:p>
-          <w:p>
-            <w:pPr>
-              <w:jc w:val="center"/>
-            </w:pPr>
+            <w:proofErr w:type="spellStart"/>
+            <w:proofErr w:type="gramStart"/>
+            <w:r>
+              <w:t>Weavile,Honchkrow</w:t>
+            </w:r>
+            <w:proofErr w:type="gramEnd"/>
+            <w:r>
+              <w:t>,Shrewdt</w:t>
+            </w:r>
+            <w:proofErr w:type="spellEnd"/>
+            <w:r>
+              <w:t>,</w:t>
+            </w:r>
+          </w:p>
+          <w:p>
+            <w:pPr>
+              <w:jc w:val="center"/>
+            </w:pPr>
+            <w:proofErr w:type="spellStart"/>
+            <w:proofErr w:type="gramStart"/>
             <w:r>
               <w:t>Mozambeak,zarat</w:t>
             </w:r>
+            <w:proofErr w:type="spellEnd"/>
+            <w:proofErr w:type="gramEnd"/>
           </w:p>
         </w:tc>
       </w:tr>
@@ -1563,17 +2001,39 @@
             <w:pPr>
               <w:jc w:val="center"/>
             </w:pPr>
-            <w:r>
-              <w:t>Noctowl, Nimbuster,Dodrio</w:t>
-            </w:r>
-          </w:p>
-          <w:p>
-            <w:pPr>
-              <w:jc w:val="center"/>
-            </w:pPr>
-            <w:r>
-              <w:t>Gligar, Xatu</w:t>
-            </w:r>
+            <w:proofErr w:type="spellStart"/>
+            <w:r>
+              <w:t>Noctowl</w:t>
+            </w:r>
+            <w:proofErr w:type="spellEnd"/>
+            <w:r>
+              <w:t xml:space="preserve">, </w:t>
+            </w:r>
+            <w:proofErr w:type="spellStart"/>
+            <w:proofErr w:type="gramStart"/>
+            <w:r>
+              <w:t>Nimbuster,Dodrio</w:t>
+            </w:r>
+            <w:proofErr w:type="spellEnd"/>
+            <w:proofErr w:type="gramEnd"/>
+          </w:p>
+          <w:p>
+            <w:pPr>
+              <w:jc w:val="center"/>
+            </w:pPr>
+            <w:proofErr w:type="spellStart"/>
+            <w:r>
+              <w:t>Gligar</w:t>
+            </w:r>
+            <w:proofErr w:type="spellEnd"/>
+            <w:r>
+              <w:t xml:space="preserve">, </w:t>
+            </w:r>
+            <w:proofErr w:type="spellStart"/>
+            <w:r>
+              <w:t>Xatu</w:t>
+            </w:r>
+            <w:proofErr w:type="spellEnd"/>
           </w:p>
         </w:tc>
         <w:tc>
@@ -1584,9 +2044,11 @@
             <w:pPr>
               <w:jc w:val="center"/>
             </w:pPr>
+            <w:proofErr w:type="spellStart"/>
             <w:r>
               <w:t>Catastropika</w:t>
             </w:r>
+            <w:proofErr w:type="spellEnd"/>
           </w:p>
         </w:tc>
         <w:tc>
@@ -1625,17 +2087,40 @@
             <w:pPr>
               <w:jc w:val="center"/>
             </w:pPr>
-            <w:r>
-              <w:t>Muk, weezing, Dragalge</w:t>
-            </w:r>
-          </w:p>
-          <w:p>
-            <w:pPr>
-              <w:jc w:val="center"/>
-            </w:pPr>
-            <w:r>
-              <w:t>Seviper, Toxicroak</w:t>
-            </w:r>
+            <w:proofErr w:type="spellStart"/>
+            <w:r>
+              <w:t>Muk</w:t>
+            </w:r>
+            <w:proofErr w:type="spellEnd"/>
+            <w:r>
+              <w:t xml:space="preserve">, </w:t>
+            </w:r>
+            <w:proofErr w:type="spellStart"/>
+            <w:r>
+              <w:t>weezing</w:t>
+            </w:r>
+            <w:proofErr w:type="spellEnd"/>
+            <w:r>
+              <w:t>, Dragalge</w:t>
+            </w:r>
+          </w:p>
+          <w:p>
+            <w:pPr>
+              <w:jc w:val="center"/>
+            </w:pPr>
+            <w:proofErr w:type="spellStart"/>
+            <w:r>
+              <w:t>Seviper</w:t>
+            </w:r>
+            <w:proofErr w:type="spellEnd"/>
+            <w:r>
+              <w:t xml:space="preserve">, </w:t>
+            </w:r>
+            <w:proofErr w:type="spellStart"/>
+            <w:r>
+              <w:t>Toxicroak</w:t>
+            </w:r>
+            <w:proofErr w:type="spellEnd"/>
           </w:p>
         </w:tc>
         <w:tc>
@@ -1647,8 +2132,13 @@
               <w:jc w:val="center"/>
             </w:pPr>
             <w:r>
-              <w:t>Stoked Sparksurfer</w:t>
-            </w:r>
+              <w:t xml:space="preserve">Stoked </w:t>
+            </w:r>
+            <w:proofErr w:type="spellStart"/>
+            <w:r>
+              <w:t>Sparksurfer</w:t>
+            </w:r>
+            <w:proofErr w:type="spellEnd"/>
           </w:p>
         </w:tc>
         <w:tc>
@@ -1659,9 +2149,19 @@
             <w:pPr>
               <w:jc w:val="center"/>
             </w:pPr>
-            <w:r>
-              <w:t>Alolan Raichu</w:t>
-            </w:r>
+            <w:proofErr w:type="spellStart"/>
+            <w:r>
+              <w:t>Alolan</w:t>
+            </w:r>
+            <w:proofErr w:type="spellEnd"/>
+            <w:r>
+              <w:t xml:space="preserve"> </w:t>
+            </w:r>
+            <w:proofErr w:type="spellStart"/>
+            <w:r>
+              <w:t>Raichu</w:t>
+            </w:r>
+            <w:proofErr w:type="spellEnd"/>
           </w:p>
         </w:tc>
       </w:tr>
@@ -1687,17 +2187,37 @@
             <w:pPr>
               <w:jc w:val="center"/>
             </w:pPr>
-            <w:r>
-              <w:t xml:space="preserve">Gaarock, Mammoswine, </w:t>
-            </w:r>
-          </w:p>
-          <w:p>
-            <w:pPr>
-              <w:jc w:val="center"/>
-            </w:pPr>
-            <w:r>
-              <w:t>Sandslash,Nidoking,Nidoqueen</w:t>
-            </w:r>
+            <w:proofErr w:type="spellStart"/>
+            <w:r>
+              <w:t>Gaarock</w:t>
+            </w:r>
+            <w:proofErr w:type="spellEnd"/>
+            <w:r>
+              <w:t xml:space="preserve">, </w:t>
+            </w:r>
+            <w:proofErr w:type="spellStart"/>
+            <w:r>
+              <w:t>Mammoswine</w:t>
+            </w:r>
+            <w:proofErr w:type="spellEnd"/>
+            <w:r>
+              <w:t xml:space="preserve">, </w:t>
+            </w:r>
+          </w:p>
+          <w:p>
+            <w:pPr>
+              <w:jc w:val="center"/>
+            </w:pPr>
+            <w:proofErr w:type="spellStart"/>
+            <w:proofErr w:type="gramStart"/>
+            <w:r>
+              <w:t>Sandslash,Nidoking</w:t>
+            </w:r>
+            <w:proofErr w:type="gramEnd"/>
+            <w:r>
+              <w:t>,Nidoqueen</w:t>
+            </w:r>
+            <w:proofErr w:type="spellEnd"/>
           </w:p>
         </w:tc>
         <w:tc>
@@ -1709,8 +2229,13 @@
               <w:jc w:val="center"/>
             </w:pPr>
             <w:r>
-              <w:t>Extreme Evoboost</w:t>
-            </w:r>
+              <w:t xml:space="preserve">Extreme </w:t>
+            </w:r>
+            <w:proofErr w:type="spellStart"/>
+            <w:r>
+              <w:t>Evoboost</w:t>
+            </w:r>
+            <w:proofErr w:type="spellEnd"/>
           </w:p>
         </w:tc>
         <w:tc>
@@ -1721,9 +2246,11 @@
             <w:pPr>
               <w:jc w:val="center"/>
             </w:pPr>
+            <w:proofErr w:type="spellStart"/>
             <w:r>
               <w:t>Eevee</w:t>
             </w:r>
+            <w:proofErr w:type="spellEnd"/>
           </w:p>
         </w:tc>
       </w:tr>
@@ -1749,8 +2276,37 @@
             <w:pPr>
               <w:jc w:val="center"/>
             </w:pPr>
-            <w:r>
-              <w:t>Lycanroc, Rhyperior, Kabutops, Omastar, Golem</w:t>
+            <w:proofErr w:type="spellStart"/>
+            <w:r>
+              <w:t>Lycanroc</w:t>
+            </w:r>
+            <w:proofErr w:type="spellEnd"/>
+            <w:r>
+              <w:t xml:space="preserve">, </w:t>
+            </w:r>
+            <w:proofErr w:type="spellStart"/>
+            <w:r>
+              <w:t>Rhyperior</w:t>
+            </w:r>
+            <w:proofErr w:type="spellEnd"/>
+            <w:r>
+              <w:t xml:space="preserve">, </w:t>
+            </w:r>
+            <w:proofErr w:type="spellStart"/>
+            <w:r>
+              <w:t>Kabutops</w:t>
+            </w:r>
+            <w:proofErr w:type="spellEnd"/>
+            <w:r>
+              <w:t xml:space="preserve">, </w:t>
+            </w:r>
+            <w:proofErr w:type="spellStart"/>
+            <w:r>
+              <w:t>Omastar</w:t>
+            </w:r>
+            <w:proofErr w:type="spellEnd"/>
+            <w:r>
+              <w:t>, Golem</w:t>
             </w:r>
           </w:p>
         </w:tc>
@@ -1775,9 +2331,11 @@
             <w:pPr>
               <w:jc w:val="center"/>
             </w:pPr>
+            <w:proofErr w:type="spellStart"/>
             <w:r>
               <w:t>Snorlax</w:t>
             </w:r>
+            <w:proofErr w:type="spellEnd"/>
           </w:p>
         </w:tc>
       </w:tr>
@@ -1803,9 +2361,43 @@
             <w:pPr>
               <w:jc w:val="center"/>
             </w:pPr>
-            <w:r>
-              <w:t>Mosquamber, Fukle, Venomoth, Ariados, Forretress</w:t>
-            </w:r>
+            <w:proofErr w:type="spellStart"/>
+            <w:r>
+              <w:t>Mosquamber</w:t>
+            </w:r>
+            <w:proofErr w:type="spellEnd"/>
+            <w:r>
+              <w:t xml:space="preserve">, </w:t>
+            </w:r>
+            <w:proofErr w:type="spellStart"/>
+            <w:r>
+              <w:t>Fukle</w:t>
+            </w:r>
+            <w:proofErr w:type="spellEnd"/>
+            <w:r>
+              <w:t xml:space="preserve">, </w:t>
+            </w:r>
+            <w:proofErr w:type="spellStart"/>
+            <w:r>
+              <w:t>Venomoth</w:t>
+            </w:r>
+            <w:proofErr w:type="spellEnd"/>
+            <w:r>
+              <w:t xml:space="preserve">, </w:t>
+            </w:r>
+            <w:proofErr w:type="spellStart"/>
+            <w:r>
+              <w:t>Ariados</w:t>
+            </w:r>
+            <w:proofErr w:type="spellEnd"/>
+            <w:r>
+              <w:t xml:space="preserve">, </w:t>
+            </w:r>
+            <w:proofErr w:type="spellStart"/>
+            <w:r>
+              <w:t>Forretress</w:t>
+            </w:r>
+            <w:proofErr w:type="spellEnd"/>
           </w:p>
         </w:tc>
         <w:tc>
@@ -1845,8 +2437,13 @@
               <w:jc w:val="center"/>
             </w:pPr>
             <w:r>
-              <w:t>Never Ending Nigtmare</w:t>
-            </w:r>
+              <w:t xml:space="preserve">Never Ending </w:t>
+            </w:r>
+            <w:proofErr w:type="spellStart"/>
+            <w:r>
+              <w:t>Nigtmare</w:t>
+            </w:r>
+            <w:proofErr w:type="spellEnd"/>
           </w:p>
         </w:tc>
         <w:tc>
@@ -1857,9 +2454,37 @@
             <w:pPr>
               <w:jc w:val="center"/>
             </w:pPr>
-            <w:r>
-              <w:t>Mismagius, Phantasmeon, Elephantom, Willofer,Dusknoir</w:t>
-            </w:r>
+            <w:proofErr w:type="spellStart"/>
+            <w:r>
+              <w:t>Mismagius</w:t>
+            </w:r>
+            <w:proofErr w:type="spellEnd"/>
+            <w:r>
+              <w:t xml:space="preserve">, </w:t>
+            </w:r>
+            <w:proofErr w:type="spellStart"/>
+            <w:r>
+              <w:t>Phantasmeon</w:t>
+            </w:r>
+            <w:proofErr w:type="spellEnd"/>
+            <w:r>
+              <w:t xml:space="preserve">, </w:t>
+            </w:r>
+            <w:proofErr w:type="spellStart"/>
+            <w:r>
+              <w:t>Elephantom</w:t>
+            </w:r>
+            <w:proofErr w:type="spellEnd"/>
+            <w:r>
+              <w:t xml:space="preserve">, </w:t>
+            </w:r>
+            <w:proofErr w:type="spellStart"/>
+            <w:proofErr w:type="gramStart"/>
+            <w:r>
+              <w:t>Willofer,Dusknoir</w:t>
+            </w:r>
+            <w:proofErr w:type="spellEnd"/>
+            <w:proofErr w:type="gramEnd"/>
           </w:p>
         </w:tc>
         <w:tc>
@@ -1883,9 +2508,11 @@
             <w:pPr>
               <w:jc w:val="center"/>
             </w:pPr>
+            <w:proofErr w:type="spellStart"/>
             <w:r>
               <w:t>Decidueye</w:t>
             </w:r>
+            <w:proofErr w:type="spellEnd"/>
           </w:p>
         </w:tc>
       </w:tr>
@@ -1911,17 +2538,42 @@
             <w:pPr>
               <w:jc w:val="center"/>
             </w:pPr>
-            <w:r>
-              <w:t>Magnezone,killtank, Frozight,</w:t>
-            </w:r>
-          </w:p>
-          <w:p>
-            <w:pPr>
-              <w:jc w:val="center"/>
-            </w:pPr>
-            <w:r>
-              <w:t>Skarmory, Klefki</w:t>
-            </w:r>
+            <w:proofErr w:type="spellStart"/>
+            <w:proofErr w:type="gramStart"/>
+            <w:r>
+              <w:t>Magnezone,killtank</w:t>
+            </w:r>
+            <w:proofErr w:type="spellEnd"/>
+            <w:proofErr w:type="gramEnd"/>
+            <w:r>
+              <w:t xml:space="preserve">, </w:t>
+            </w:r>
+            <w:proofErr w:type="spellStart"/>
+            <w:r>
+              <w:t>Frozight</w:t>
+            </w:r>
+            <w:proofErr w:type="spellEnd"/>
+            <w:r>
+              <w:t>,</w:t>
+            </w:r>
+          </w:p>
+          <w:p>
+            <w:pPr>
+              <w:jc w:val="center"/>
+            </w:pPr>
+            <w:proofErr w:type="spellStart"/>
+            <w:r>
+              <w:t>Skarmory</w:t>
+            </w:r>
+            <w:proofErr w:type="spellEnd"/>
+            <w:r>
+              <w:t xml:space="preserve">, </w:t>
+            </w:r>
+            <w:proofErr w:type="spellStart"/>
+            <w:r>
+              <w:t>Klefki</w:t>
+            </w:r>
+            <w:proofErr w:type="spellEnd"/>
           </w:p>
         </w:tc>
         <w:tc>
@@ -1933,8 +2585,13 @@
               <w:jc w:val="center"/>
             </w:pPr>
             <w:r>
-              <w:t>Malicious Moonsault</w:t>
-            </w:r>
+              <w:t xml:space="preserve">Malicious </w:t>
+            </w:r>
+            <w:proofErr w:type="spellStart"/>
+            <w:r>
+              <w:t>Moonsault</w:t>
+            </w:r>
+            <w:proofErr w:type="spellEnd"/>
           </w:p>
         </w:tc>
         <w:tc>
@@ -1945,9 +2602,11 @@
             <w:pPr>
               <w:jc w:val="center"/>
             </w:pPr>
+            <w:proofErr w:type="spellStart"/>
             <w:r>
               <w:t>Incineroar</w:t>
             </w:r>
+            <w:proofErr w:type="spellEnd"/>
           </w:p>
         </w:tc>
       </w:tr>
@@ -1973,9 +2632,43 @@
             <w:pPr>
               <w:jc w:val="center"/>
             </w:pPr>
-            <w:r>
-              <w:t>TYphlosian, Turtanator, Flareon, Arcanine, Shellgar</w:t>
-            </w:r>
+            <w:proofErr w:type="spellStart"/>
+            <w:r>
+              <w:t>TYphlosian</w:t>
+            </w:r>
+            <w:proofErr w:type="spellEnd"/>
+            <w:r>
+              <w:t xml:space="preserve">, </w:t>
+            </w:r>
+            <w:proofErr w:type="spellStart"/>
+            <w:r>
+              <w:t>Turtanator</w:t>
+            </w:r>
+            <w:proofErr w:type="spellEnd"/>
+            <w:r>
+              <w:t xml:space="preserve">, </w:t>
+            </w:r>
+            <w:proofErr w:type="spellStart"/>
+            <w:r>
+              <w:t>Flareon</w:t>
+            </w:r>
+            <w:proofErr w:type="spellEnd"/>
+            <w:r>
+              <w:t xml:space="preserve">, </w:t>
+            </w:r>
+            <w:proofErr w:type="spellStart"/>
+            <w:r>
+              <w:t>Arcanine</w:t>
+            </w:r>
+            <w:proofErr w:type="spellEnd"/>
+            <w:r>
+              <w:t xml:space="preserve">, </w:t>
+            </w:r>
+            <w:proofErr w:type="spellStart"/>
+            <w:r>
+              <w:t>Shellgar</w:t>
+            </w:r>
+            <w:proofErr w:type="spellEnd"/>
           </w:p>
         </w:tc>
         <w:tc>
@@ -1999,9 +2692,11 @@
             <w:pPr>
               <w:jc w:val="center"/>
             </w:pPr>
+            <w:proofErr w:type="spellStart"/>
             <w:r>
               <w:t>Primarina</w:t>
             </w:r>
+            <w:proofErr w:type="spellEnd"/>
           </w:p>
         </w:tc>
       </w:tr>
@@ -2027,9 +2722,29 @@
             <w:pPr>
               <w:jc w:val="center"/>
             </w:pPr>
-            <w:r>
-              <w:t>Feraligatr,Vaporeon, Dolphnite,Octillery, Tentacruel</w:t>
-            </w:r>
+            <w:proofErr w:type="spellStart"/>
+            <w:proofErr w:type="gramStart"/>
+            <w:r>
+              <w:t>Feraligatr,Vaporeon</w:t>
+            </w:r>
+            <w:proofErr w:type="spellEnd"/>
+            <w:proofErr w:type="gramEnd"/>
+            <w:r>
+              <w:t xml:space="preserve">, </w:t>
+            </w:r>
+            <w:proofErr w:type="spellStart"/>
+            <w:r>
+              <w:t>Dolphnite,Octillery</w:t>
+            </w:r>
+            <w:proofErr w:type="spellEnd"/>
+            <w:r>
+              <w:t xml:space="preserve">, </w:t>
+            </w:r>
+            <w:proofErr w:type="spellStart"/>
+            <w:r>
+              <w:t>Tentacruel</w:t>
+            </w:r>
+            <w:proofErr w:type="spellEnd"/>
           </w:p>
         </w:tc>
         <w:tc>
@@ -2041,8 +2756,13 @@
               <w:jc w:val="center"/>
             </w:pPr>
             <w:r>
-              <w:t>Guardian of Alola</w:t>
-            </w:r>
+              <w:t xml:space="preserve">Guardian of </w:t>
+            </w:r>
+            <w:proofErr w:type="spellStart"/>
+            <w:r>
+              <w:t>Alola</w:t>
+            </w:r>
+            <w:proofErr w:type="spellEnd"/>
           </w:p>
         </w:tc>
         <w:tc>
@@ -2053,9 +2773,59 @@
             <w:pPr>
               <w:jc w:val="center"/>
             </w:pPr>
-            <w:r>
-              <w:t>Tapu Koko, Tapu Bulu, Tapu Lele, Tapu Fini</w:t>
-            </w:r>
+            <w:proofErr w:type="spellStart"/>
+            <w:r>
+              <w:t>Tapu</w:t>
+            </w:r>
+            <w:proofErr w:type="spellEnd"/>
+            <w:r>
+              <w:t xml:space="preserve"> Koko, </w:t>
+            </w:r>
+            <w:proofErr w:type="spellStart"/>
+            <w:r>
+              <w:t>Tapu</w:t>
+            </w:r>
+            <w:proofErr w:type="spellEnd"/>
+            <w:r>
+              <w:t xml:space="preserve"> </w:t>
+            </w:r>
+            <w:proofErr w:type="spellStart"/>
+            <w:r>
+              <w:t>Bulu</w:t>
+            </w:r>
+            <w:proofErr w:type="spellEnd"/>
+            <w:r>
+              <w:t xml:space="preserve">, </w:t>
+            </w:r>
+            <w:proofErr w:type="spellStart"/>
+            <w:r>
+              <w:t>Tapu</w:t>
+            </w:r>
+            <w:proofErr w:type="spellEnd"/>
+            <w:r>
+              <w:t xml:space="preserve"> </w:t>
+            </w:r>
+            <w:proofErr w:type="spellStart"/>
+            <w:r>
+              <w:t>Lele</w:t>
+            </w:r>
+            <w:proofErr w:type="spellEnd"/>
+            <w:r>
+              <w:t xml:space="preserve">, </w:t>
+            </w:r>
+            <w:proofErr w:type="spellStart"/>
+            <w:r>
+              <w:t>Tapu</w:t>
+            </w:r>
+            <w:proofErr w:type="spellEnd"/>
+            <w:r>
+              <w:t xml:space="preserve"> </w:t>
+            </w:r>
+            <w:proofErr w:type="spellStart"/>
+            <w:r>
+              <w:t>Fini</w:t>
+            </w:r>
+            <w:proofErr w:type="spellEnd"/>
           </w:p>
         </w:tc>
       </w:tr>
@@ -2081,9 +2851,43 @@
             <w:pPr>
               <w:jc w:val="center"/>
             </w:pPr>
-            <w:r>
-              <w:t>Jolteon, Lanturn, Tazorn, Luxray, Panzar</w:t>
-            </w:r>
+            <w:proofErr w:type="spellStart"/>
+            <w:r>
+              <w:t>Jolteon</w:t>
+            </w:r>
+            <w:proofErr w:type="spellEnd"/>
+            <w:r>
+              <w:t xml:space="preserve">, </w:t>
+            </w:r>
+            <w:proofErr w:type="spellStart"/>
+            <w:r>
+              <w:t>Lanturn</w:t>
+            </w:r>
+            <w:proofErr w:type="spellEnd"/>
+            <w:r>
+              <w:t xml:space="preserve">, </w:t>
+            </w:r>
+            <w:proofErr w:type="spellStart"/>
+            <w:r>
+              <w:t>Tazorn</w:t>
+            </w:r>
+            <w:proofErr w:type="spellEnd"/>
+            <w:r>
+              <w:t xml:space="preserve">, </w:t>
+            </w:r>
+            <w:proofErr w:type="spellStart"/>
+            <w:r>
+              <w:t>Luxray</w:t>
+            </w:r>
+            <w:proofErr w:type="spellEnd"/>
+            <w:r>
+              <w:t xml:space="preserve">, </w:t>
+            </w:r>
+            <w:proofErr w:type="spellStart"/>
+            <w:r>
+              <w:t>Panzar</w:t>
+            </w:r>
+            <w:proofErr w:type="spellEnd"/>
           </w:p>
         </w:tc>
         <w:tc>
@@ -2107,9 +2911,11 @@
             <w:pPr>
               <w:jc w:val="center"/>
             </w:pPr>
+            <w:proofErr w:type="spellStart"/>
             <w:r>
               <w:t>Marshadow</w:t>
             </w:r>
+            <w:proofErr w:type="spellEnd"/>
           </w:p>
         </w:tc>
       </w:tr>
@@ -2135,17 +2941,33 @@
             <w:pPr>
               <w:jc w:val="center"/>
             </w:pPr>
-            <w:r>
-              <w:t>Slowking,Meowstic, Hypno</w:t>
-            </w:r>
-          </w:p>
-          <w:p>
-            <w:pPr>
-              <w:jc w:val="center"/>
-            </w:pPr>
+            <w:proofErr w:type="spellStart"/>
+            <w:proofErr w:type="gramStart"/>
+            <w:r>
+              <w:t>Slowking,Meowstic</w:t>
+            </w:r>
+            <w:proofErr w:type="spellEnd"/>
+            <w:proofErr w:type="gramEnd"/>
+            <w:r>
+              <w:t xml:space="preserve">, </w:t>
+            </w:r>
+            <w:proofErr w:type="spellStart"/>
+            <w:r>
+              <w:t>Hypno</w:t>
+            </w:r>
+            <w:proofErr w:type="spellEnd"/>
+          </w:p>
+          <w:p>
+            <w:pPr>
+              <w:jc w:val="center"/>
+            </w:pPr>
+            <w:proofErr w:type="spellStart"/>
+            <w:proofErr w:type="gramStart"/>
             <w:r>
               <w:t>Hawking,Girafarig</w:t>
             </w:r>
+            <w:proofErr w:type="spellEnd"/>
+            <w:proofErr w:type="gramEnd"/>
           </w:p>
         </w:tc>
         <w:tc>
@@ -2169,17 +2991,48 @@
             <w:pPr>
               <w:jc w:val="center"/>
             </w:pPr>
-            <w:r>
-              <w:t>Bodanxious, Glaceon, Fragiice,</w:t>
-            </w:r>
-          </w:p>
-          <w:p>
-            <w:pPr>
-              <w:jc w:val="center"/>
-            </w:pPr>
-            <w:r>
-              <w:t>Dankpras, Dewgong</w:t>
-            </w:r>
+            <w:proofErr w:type="spellStart"/>
+            <w:r>
+              <w:t>Bodanxious</w:t>
+            </w:r>
+            <w:proofErr w:type="spellEnd"/>
+            <w:r>
+              <w:t xml:space="preserve">, </w:t>
+            </w:r>
+            <w:proofErr w:type="spellStart"/>
+            <w:r>
+              <w:t>Glaceon</w:t>
+            </w:r>
+            <w:proofErr w:type="spellEnd"/>
+            <w:r>
+              <w:t xml:space="preserve">, </w:t>
+            </w:r>
+            <w:proofErr w:type="spellStart"/>
+            <w:r>
+              <w:t>Fragiice</w:t>
+            </w:r>
+            <w:proofErr w:type="spellEnd"/>
+            <w:r>
+              <w:t>,</w:t>
+            </w:r>
+          </w:p>
+          <w:p>
+            <w:pPr>
+              <w:jc w:val="center"/>
+            </w:pPr>
+            <w:proofErr w:type="spellStart"/>
+            <w:r>
+              <w:t>Dankpras</w:t>
+            </w:r>
+            <w:proofErr w:type="spellEnd"/>
+            <w:r>
+              <w:t xml:space="preserve">, </w:t>
+            </w:r>
+            <w:proofErr w:type="spellStart"/>
+            <w:r>
+              <w:t>Dewgong</w:t>
+            </w:r>
+            <w:proofErr w:type="spellEnd"/>
           </w:p>
         </w:tc>
       </w:tr>
@@ -2205,20 +3058,48 @@
             <w:pPr>
               <w:jc w:val="center"/>
             </w:pPr>
-            <w:r>
-              <w:t>Clefable, Wigglytuff, Sylveon,</w:t>
-            </w:r>
-          </w:p>
-          <w:p>
-            <w:pPr>
-              <w:jc w:val="center"/>
-            </w:pPr>
-            <w:r>
-              <w:t xml:space="preserve">Ggixie, </w:t>
-            </w:r>
+            <w:proofErr w:type="spellStart"/>
+            <w:r>
+              <w:t>Clefable</w:t>
+            </w:r>
+            <w:proofErr w:type="spellEnd"/>
+            <w:r>
+              <w:t xml:space="preserve">, </w:t>
+            </w:r>
+            <w:proofErr w:type="spellStart"/>
+            <w:r>
+              <w:t>Wigglytuff</w:t>
+            </w:r>
+            <w:proofErr w:type="spellEnd"/>
+            <w:r>
+              <w:t xml:space="preserve">, </w:t>
+            </w:r>
+            <w:proofErr w:type="spellStart"/>
+            <w:r>
+              <w:t>Sylveon</w:t>
+            </w:r>
+            <w:proofErr w:type="spellEnd"/>
+            <w:r>
+              <w:t>,</w:t>
+            </w:r>
+          </w:p>
+          <w:p>
+            <w:pPr>
+              <w:jc w:val="center"/>
+            </w:pPr>
+            <w:proofErr w:type="spellStart"/>
+            <w:r>
+              <w:t>Ggixie</w:t>
+            </w:r>
+            <w:proofErr w:type="spellEnd"/>
+            <w:r>
+              <w:t xml:space="preserve">, </w:t>
+            </w:r>
+            <w:proofErr w:type="spellStart"/>
             <w:r>
               <w:t>Dustorm</w:t>
             </w:r>
+            <w:proofErr w:type="spellEnd"/>
           </w:p>
         </w:tc>
         <w:tc>
@@ -2375,11 +3256,19 @@
           <w:b/>
         </w:rPr>
       </w:pPr>
-      <w:r>
-        <w:rPr>
-          <w:b/>
-        </w:rPr>
-        <w:t>Wartorn Road</w:t>
+      <w:proofErr w:type="spellStart"/>
+      <w:r>
+        <w:rPr>
+          <w:b/>
+        </w:rPr>
+        <w:t>Wartorn</w:t>
+      </w:r>
+      <w:proofErr w:type="spellEnd"/>
+      <w:r>
+        <w:rPr>
+          <w:b/>
+        </w:rPr>
+        <w:t xml:space="preserve"> Road</w:t>
       </w:r>
     </w:p>
     <w:p>
@@ -2414,11 +3303,19 @@
           <w:b/>
         </w:rPr>
       </w:pPr>
-      <w:r>
-        <w:rPr>
-          <w:b/>
-        </w:rPr>
-        <w:t>Johto Victory Road</w:t>
+      <w:proofErr w:type="spellStart"/>
+      <w:r>
+        <w:rPr>
+          <w:b/>
+        </w:rPr>
+        <w:t>Johto</w:t>
+      </w:r>
+      <w:proofErr w:type="spellEnd"/>
+      <w:r>
+        <w:rPr>
+          <w:b/>
+        </w:rPr>
+        <w:t xml:space="preserve"> Victory Road</w:t>
       </w:r>
     </w:p>
     <w:p>
@@ -2794,63 +3691,103 @@
           <w:b/>
         </w:rPr>
       </w:pPr>
-      <w:r>
-        <w:rPr>
-          <w:b/>
-        </w:rPr>
-        <w:t>Hoenike Island</w:t>
-      </w:r>
-    </w:p>
-    <w:p>
-      <w:pPr>
-        <w:rPr>
-          <w:b/>
-        </w:rPr>
-      </w:pPr>
-      <w:r>
-        <w:rPr>
-          <w:b/>
-        </w:rPr>
-        <w:t>Sinnoli Island</w:t>
-      </w:r>
-    </w:p>
-    <w:p>
-      <w:pPr>
-        <w:rPr>
-          <w:b/>
-        </w:rPr>
-      </w:pPr>
-      <w:r>
-        <w:rPr>
-          <w:b/>
-        </w:rPr>
-        <w:t>Unoven Island</w:t>
-      </w:r>
-    </w:p>
-    <w:p>
-      <w:pPr>
-        <w:rPr>
-          <w:b/>
-        </w:rPr>
-      </w:pPr>
-      <w:r>
-        <w:rPr>
-          <w:b/>
-        </w:rPr>
-        <w:t>Kalic Island</w:t>
-      </w:r>
-    </w:p>
-    <w:p>
-      <w:pPr>
-        <w:rPr>
-          <w:b/>
-        </w:rPr>
-      </w:pPr>
-      <w:r>
-        <w:rPr>
-          <w:b/>
-        </w:rPr>
-        <w:t>Alol Island</w:t>
+      <w:proofErr w:type="spellStart"/>
+      <w:r>
+        <w:rPr>
+          <w:b/>
+        </w:rPr>
+        <w:t>Hoenike</w:t>
+      </w:r>
+      <w:proofErr w:type="spellEnd"/>
+      <w:r>
+        <w:rPr>
+          <w:b/>
+        </w:rPr>
+        <w:t xml:space="preserve"> Island</w:t>
+      </w:r>
+    </w:p>
+    <w:p>
+      <w:pPr>
+        <w:rPr>
+          <w:b/>
+        </w:rPr>
+      </w:pPr>
+      <w:proofErr w:type="spellStart"/>
+      <w:r>
+        <w:rPr>
+          <w:b/>
+        </w:rPr>
+        <w:t>Sinnoli</w:t>
+      </w:r>
+      <w:proofErr w:type="spellEnd"/>
+      <w:r>
+        <w:rPr>
+          <w:b/>
+        </w:rPr>
+        <w:t xml:space="preserve"> Island</w:t>
+      </w:r>
+    </w:p>
+    <w:p>
+      <w:pPr>
+        <w:rPr>
+          <w:b/>
+        </w:rPr>
+      </w:pPr>
+      <w:proofErr w:type="spellStart"/>
+      <w:r>
+        <w:rPr>
+          <w:b/>
+        </w:rPr>
+        <w:t>Unoven</w:t>
+      </w:r>
+      <w:proofErr w:type="spellEnd"/>
+      <w:r>
+        <w:rPr>
+          <w:b/>
+        </w:rPr>
+        <w:t xml:space="preserve"> Island</w:t>
+      </w:r>
+    </w:p>
+    <w:p>
+      <w:pPr>
+        <w:rPr>
+          <w:b/>
+        </w:rPr>
+      </w:pPr>
+      <w:proofErr w:type="spellStart"/>
+      <w:r>
+        <w:rPr>
+          <w:b/>
+        </w:rPr>
+        <w:t>Kalic</w:t>
+      </w:r>
+      <w:proofErr w:type="spellEnd"/>
+      <w:r>
+        <w:rPr>
+          <w:b/>
+        </w:rPr>
+        <w:t xml:space="preserve"> Island</w:t>
+      </w:r>
+    </w:p>
+    <w:p>
+      <w:pPr>
+        <w:rPr>
+          <w:b/>
+        </w:rPr>
+      </w:pPr>
+      <w:proofErr w:type="spellStart"/>
+      <w:r>
+        <w:rPr>
+          <w:b/>
+        </w:rPr>
+        <w:t>Alol</w:t>
+      </w:r>
+      <w:proofErr w:type="spellEnd"/>
+      <w:r>
+        <w:rPr>
+          <w:b/>
+        </w:rPr>
+        <w:t xml:space="preserve"> Island</w:t>
       </w:r>
     </w:p>
     <w:p>
@@ -2868,6 +3805,41 @@
     </w:sectPr>
   </w:body>
 </w:document>
+</file>
+
+<file path=word/comments.xml><?xml version="1.0" encoding="utf-8"?>
+<w:comments xmlns:wpc="http://schemas.microsoft.com/office/word/2010/wordprocessingCanvas" xmlns:cx="http://schemas.microsoft.com/office/drawing/2014/chartex" xmlns:cx1="http://schemas.microsoft.com/office/drawing/2015/9/8/chartex" xmlns:cx2="http://schemas.microsoft.com/office/drawing/2015/10/21/chartex" xmlns:cx3="http://schemas.microsoft.com/office/drawing/2016/5/9/chartex" xmlns:cx4="http://schemas.microsoft.com/office/drawing/2016/5/10/chartex" xmlns:cx5="http://schemas.microsoft.com/office/drawing/2016/5/11/chartex" xmlns:cx6="http://schemas.microsoft.com/office/drawing/2016/5/12/chartex" xmlns:cx7="http://schemas.microsoft.com/office/drawing/2016/5/13/chartex" xmlns:cx8="http://schemas.microsoft.com/office/drawing/2016/5/14/chartex" xmlns:mc="http://schemas.openxmlformats.org/markup-compatibility/2006" xmlns:aink="http://schemas.microsoft.com/office/drawing/2016/ink" xmlns:o="urn:schemas-microsoft-com:office:office" xmlns:r="http://schemas.openxmlformats.org/officeDocument/2006/relationships" xmlns:m="http://schemas.openxmlformats.org/officeDocument/2006/math" xmlns:v="urn:schemas-microsoft-com:vml" xmlns:wp14="http://schemas.microsoft.com/office/word/2010/wordprocessingDrawing" xmlns:wp="http://schemas.openxmlformats.org/drawingml/2006/wordprocessingDrawing" xmlns:w10="urn:schemas-microsoft-com:office:word" xmlns:w="http://schemas.openxmlformats.org/wordprocessingml/2006/main" xmlns:w14="http://schemas.microsoft.com/office/word/2010/wordml" xmlns:w15="http://schemas.microsoft.com/office/word/2012/wordml" xmlns:w16se="http://schemas.microsoft.com/office/word/2015/wordml/symex" xmlns:wpg="http://schemas.microsoft.com/office/word/2010/wordprocessingGroup" xmlns:wpi="http://schemas.microsoft.com/office/word/2010/wordprocessingInk" xmlns:wne="http://schemas.microsoft.com/office/word/2006/wordml" xmlns:wps="http://schemas.microsoft.com/office/word/2010/wordprocessingShape" mc:Ignorable="w14 w15 w16se wp14">
+  <w:comment w:id="0" w:author="John Mangian" w:date="2017-06-14T20:28:00Z" w:initials="JM">
+    <w:p>
+      <w:pPr>
+        <w:pStyle w:val="CommentText"/>
+      </w:pPr>
+      <w:r>
+        <w:rPr>
+          <w:rStyle w:val="CommentReference"/>
+        </w:rPr>
+        <w:annotationRef/>
+      </w:r>
+      <w:r>
+        <w:t>There are only two houses right now</w:t>
+      </w:r>
+    </w:p>
+  </w:comment>
+</w:comments>
+</file>
+
+<file path=word/commentsExtended.xml><?xml version="1.0" encoding="utf-8"?>
+<w15:commentsEx xmlns:wpc="http://schemas.microsoft.com/office/word/2010/wordprocessingCanvas" xmlns:cx="http://schemas.microsoft.com/office/drawing/2014/chartex" xmlns:cx1="http://schemas.microsoft.com/office/drawing/2015/9/8/chartex" xmlns:cx2="http://schemas.microsoft.com/office/drawing/2015/10/21/chartex" xmlns:cx3="http://schemas.microsoft.com/office/drawing/2016/5/9/chartex" xmlns:cx4="http://schemas.microsoft.com/office/drawing/2016/5/10/chartex" xmlns:cx5="http://schemas.microsoft.com/office/drawing/2016/5/11/chartex" xmlns:cx6="http://schemas.microsoft.com/office/drawing/2016/5/12/chartex" xmlns:cx7="http://schemas.microsoft.com/office/drawing/2016/5/13/chartex" xmlns:cx8="http://schemas.microsoft.com/office/drawing/2016/5/14/chartex" xmlns:mc="http://schemas.openxmlformats.org/markup-compatibility/2006" xmlns:aink="http://schemas.microsoft.com/office/drawing/2016/ink" xmlns:o="urn:schemas-microsoft-com:office:office" xmlns:r="http://schemas.openxmlformats.org/officeDocument/2006/relationships" xmlns:m="http://schemas.openxmlformats.org/officeDocument/2006/math" xmlns:v="urn:schemas-microsoft-com:vml" xmlns:wp14="http://schemas.microsoft.com/office/word/2010/wordprocessingDrawing" xmlns:wp="http://schemas.openxmlformats.org/drawingml/2006/wordprocessingDrawing" xmlns:w10="urn:schemas-microsoft-com:office:word" xmlns:w="http://schemas.openxmlformats.org/wordprocessingml/2006/main" xmlns:w14="http://schemas.microsoft.com/office/word/2010/wordml" xmlns:w15="http://schemas.microsoft.com/office/word/2012/wordml" xmlns:w16se="http://schemas.microsoft.com/office/word/2015/wordml/symex" xmlns:wpg="http://schemas.microsoft.com/office/word/2010/wordprocessingGroup" xmlns:wpi="http://schemas.microsoft.com/office/word/2010/wordprocessingInk" xmlns:wne="http://schemas.microsoft.com/office/word/2006/wordml" xmlns:wps="http://schemas.microsoft.com/office/word/2010/wordprocessingShape" mc:Ignorable="w14 w15 w16se wp14">
+  <w15:commentEx w15:paraId="2F295B9B" w15:done="0"/>
+</w15:commentsEx>
+</file>
+
+<file path=word/people.xml><?xml version="1.0" encoding="utf-8"?>
+<w15:people xmlns:wpc="http://schemas.microsoft.com/office/word/2010/wordprocessingCanvas" xmlns:cx="http://schemas.microsoft.com/office/drawing/2014/chartex" xmlns:cx1="http://schemas.microsoft.com/office/drawing/2015/9/8/chartex" xmlns:cx2="http://schemas.microsoft.com/office/drawing/2015/10/21/chartex" xmlns:cx3="http://schemas.microsoft.com/office/drawing/2016/5/9/chartex" xmlns:cx4="http://schemas.microsoft.com/office/drawing/2016/5/10/chartex" xmlns:cx5="http://schemas.microsoft.com/office/drawing/2016/5/11/chartex" xmlns:cx6="http://schemas.microsoft.com/office/drawing/2016/5/12/chartex" xmlns:cx7="http://schemas.microsoft.com/office/drawing/2016/5/13/chartex" xmlns:cx8="http://schemas.microsoft.com/office/drawing/2016/5/14/chartex" xmlns:mc="http://schemas.openxmlformats.org/markup-compatibility/2006" xmlns:aink="http://schemas.microsoft.com/office/drawing/2016/ink" xmlns:o="urn:schemas-microsoft-com:office:office" xmlns:r="http://schemas.openxmlformats.org/officeDocument/2006/relationships" xmlns:m="http://schemas.openxmlformats.org/officeDocument/2006/math" xmlns:v="urn:schemas-microsoft-com:vml" xmlns:wp14="http://schemas.microsoft.com/office/word/2010/wordprocessingDrawing" xmlns:wp="http://schemas.openxmlformats.org/drawingml/2006/wordprocessingDrawing" xmlns:w10="urn:schemas-microsoft-com:office:word" xmlns:w="http://schemas.openxmlformats.org/wordprocessingml/2006/main" xmlns:w14="http://schemas.microsoft.com/office/word/2010/wordml" xmlns:w15="http://schemas.microsoft.com/office/word/2012/wordml" xmlns:w16se="http://schemas.microsoft.com/office/word/2015/wordml/symex" xmlns:wpg="http://schemas.microsoft.com/office/word/2010/wordprocessingGroup" xmlns:wpi="http://schemas.microsoft.com/office/word/2010/wordprocessingInk" xmlns:wne="http://schemas.microsoft.com/office/word/2006/wordml" xmlns:wps="http://schemas.microsoft.com/office/word/2010/wordprocessingShape" mc:Ignorable="w14 w15 w16se wp14">
+  <w15:person w15:author="John Mangian">
+    <w15:presenceInfo w15:providerId="Windows Live" w15:userId="160bc56863614caa"/>
+  </w15:person>
+</w15:people>
 </file>
 
 <file path=word/styles.xml><?xml version="1.0" encoding="utf-8"?>
@@ -3313,6 +4285,104 @@
       </w:tblBorders>
     </w:tblPr>
   </w:style>
+  <w:style w:type="character" w:styleId="CommentReference">
+    <w:name w:val="annotation reference"/>
+    <w:basedOn w:val="DefaultParagraphFont"/>
+    <w:uiPriority w:val="99"/>
+    <w:semiHidden/>
+    <w:unhideWhenUsed/>
+    <w:rsid w:val="006E129D"/>
+    <w:rPr>
+      <w:sz w:val="16"/>
+      <w:szCs w:val="16"/>
+    </w:rPr>
+  </w:style>
+  <w:style w:type="paragraph" w:styleId="CommentText">
+    <w:name w:val="annotation text"/>
+    <w:basedOn w:val="Normal"/>
+    <w:link w:val="CommentTextChar"/>
+    <w:uiPriority w:val="99"/>
+    <w:semiHidden/>
+    <w:unhideWhenUsed/>
+    <w:rsid w:val="006E129D"/>
+    <w:pPr>
+      <w:spacing w:line="240" w:lineRule="auto"/>
+    </w:pPr>
+    <w:rPr>
+      <w:sz w:val="20"/>
+      <w:szCs w:val="20"/>
+    </w:rPr>
+  </w:style>
+  <w:style w:type="character" w:customStyle="1" w:styleId="CommentTextChar">
+    <w:name w:val="Comment Text Char"/>
+    <w:basedOn w:val="DefaultParagraphFont"/>
+    <w:link w:val="CommentText"/>
+    <w:uiPriority w:val="99"/>
+    <w:semiHidden/>
+    <w:rsid w:val="006E129D"/>
+    <w:rPr>
+      <w:sz w:val="20"/>
+      <w:szCs w:val="20"/>
+    </w:rPr>
+  </w:style>
+  <w:style w:type="paragraph" w:styleId="CommentSubject">
+    <w:name w:val="annotation subject"/>
+    <w:basedOn w:val="CommentText"/>
+    <w:next w:val="CommentText"/>
+    <w:link w:val="CommentSubjectChar"/>
+    <w:uiPriority w:val="99"/>
+    <w:semiHidden/>
+    <w:unhideWhenUsed/>
+    <w:rsid w:val="006E129D"/>
+    <w:rPr>
+      <w:b/>
+      <w:bCs/>
+    </w:rPr>
+  </w:style>
+  <w:style w:type="character" w:customStyle="1" w:styleId="CommentSubjectChar">
+    <w:name w:val="Comment Subject Char"/>
+    <w:basedOn w:val="CommentTextChar"/>
+    <w:link w:val="CommentSubject"/>
+    <w:uiPriority w:val="99"/>
+    <w:semiHidden/>
+    <w:rsid w:val="006E129D"/>
+    <w:rPr>
+      <w:b/>
+      <w:bCs/>
+      <w:sz w:val="20"/>
+      <w:szCs w:val="20"/>
+    </w:rPr>
+  </w:style>
+  <w:style w:type="paragraph" w:styleId="BalloonText">
+    <w:name w:val="Balloon Text"/>
+    <w:basedOn w:val="Normal"/>
+    <w:link w:val="BalloonTextChar"/>
+    <w:uiPriority w:val="99"/>
+    <w:semiHidden/>
+    <w:unhideWhenUsed/>
+    <w:rsid w:val="006E129D"/>
+    <w:pPr>
+      <w:spacing w:after="0" w:line="240" w:lineRule="auto"/>
+    </w:pPr>
+    <w:rPr>
+      <w:rFonts w:ascii="Segoe UI" w:hAnsi="Segoe UI" w:cs="Segoe UI"/>
+      <w:sz w:val="18"/>
+      <w:szCs w:val="18"/>
+    </w:rPr>
+  </w:style>
+  <w:style w:type="character" w:customStyle="1" w:styleId="BalloonTextChar">
+    <w:name w:val="Balloon Text Char"/>
+    <w:basedOn w:val="DefaultParagraphFont"/>
+    <w:link w:val="BalloonText"/>
+    <w:uiPriority w:val="99"/>
+    <w:semiHidden/>
+    <w:rsid w:val="006E129D"/>
+    <w:rPr>
+      <w:rFonts w:ascii="Segoe UI" w:hAnsi="Segoe UI" w:cs="Segoe UI"/>
+      <w:sz w:val="18"/>
+      <w:szCs w:val="18"/>
+    </w:rPr>
+  </w:style>
 </w:styles>
 </file>
 

</xml_diff>

<commit_message>
Half Saffron NPC added
Mart, Center, Silph Co added
</commit_message>
<xml_diff>
--- a/Data Input Sheets/Items NPCs and Events per area.docx
+++ b/Data Input Sheets/Items NPCs and Events per area.docx
@@ -1,6 +1,6 @@
 
 <file path=word/document.xml><?xml version="1.0" encoding="utf-8"?>
-<w:document xmlns:wpc="http://schemas.microsoft.com/office/word/2010/wordprocessingCanvas" xmlns:cx="http://schemas.microsoft.com/office/drawing/2014/chartex" xmlns:cx1="http://schemas.microsoft.com/office/drawing/2015/9/8/chartex" xmlns:cx2="http://schemas.microsoft.com/office/drawing/2015/10/21/chartex" xmlns:cx3="http://schemas.microsoft.com/office/drawing/2016/5/9/chartex" xmlns:cx4="http://schemas.microsoft.com/office/drawing/2016/5/10/chartex" xmlns:cx5="http://schemas.microsoft.com/office/drawing/2016/5/11/chartex" xmlns:cx6="http://schemas.microsoft.com/office/drawing/2016/5/12/chartex" xmlns:cx7="http://schemas.microsoft.com/office/drawing/2016/5/13/chartex" xmlns:cx8="http://schemas.microsoft.com/office/drawing/2016/5/14/chartex" xmlns:mc="http://schemas.openxmlformats.org/markup-compatibility/2006" xmlns:aink="http://schemas.microsoft.com/office/drawing/2016/ink" xmlns:am3d="http://schemas.microsoft.com/office/drawing/2017/model3d" xmlns:o="urn:schemas-microsoft-com:office:office" xmlns:r="http://schemas.openxmlformats.org/officeDocument/2006/relationships" xmlns:m="http://schemas.openxmlformats.org/officeDocument/2006/math" xmlns:v="urn:schemas-microsoft-com:vml" xmlns:wp14="http://schemas.microsoft.com/office/word/2010/wordprocessingDrawing" xmlns:wp="http://schemas.openxmlformats.org/drawingml/2006/wordprocessingDrawing" xmlns:w10="urn:schemas-microsoft-com:office:word" xmlns:w="http://schemas.openxmlformats.org/wordprocessingml/2006/main" xmlns:w14="http://schemas.microsoft.com/office/word/2010/wordml" xmlns:w15="http://schemas.microsoft.com/office/word/2012/wordml" xmlns:w16cid="http://schemas.microsoft.com/office/word/2016/wordml/cid" xmlns:w16se="http://schemas.microsoft.com/office/word/2015/wordml/symex" xmlns:wpg="http://schemas.microsoft.com/office/word/2010/wordprocessingGroup" xmlns:wpi="http://schemas.microsoft.com/office/word/2010/wordprocessingInk" xmlns:wne="http://schemas.microsoft.com/office/word/2006/wordml" xmlns:wps="http://schemas.microsoft.com/office/word/2010/wordprocessingShape" mc:Ignorable="w14 w15 w16se w16cid wp14">
+<w:document xmlns:wpc="http://schemas.microsoft.com/office/word/2010/wordprocessingCanvas" xmlns:cx="http://schemas.microsoft.com/office/drawing/2014/chartex" xmlns:cx1="http://schemas.microsoft.com/office/drawing/2015/9/8/chartex" xmlns:cx2="http://schemas.microsoft.com/office/drawing/2015/10/21/chartex" xmlns:cx3="http://schemas.microsoft.com/office/drawing/2016/5/9/chartex" xmlns:cx4="http://schemas.microsoft.com/office/drawing/2016/5/10/chartex" xmlns:cx5="http://schemas.microsoft.com/office/drawing/2016/5/11/chartex" xmlns:cx6="http://schemas.microsoft.com/office/drawing/2016/5/12/chartex" xmlns:cx7="http://schemas.microsoft.com/office/drawing/2016/5/13/chartex" xmlns:cx8="http://schemas.microsoft.com/office/drawing/2016/5/14/chartex" xmlns:mc="http://schemas.openxmlformats.org/markup-compatibility/2006" xmlns:aink="http://schemas.microsoft.com/office/drawing/2016/ink" xmlns:o="urn:schemas-microsoft-com:office:office" xmlns:r="http://schemas.openxmlformats.org/officeDocument/2006/relationships" xmlns:m="http://schemas.openxmlformats.org/officeDocument/2006/math" xmlns:v="urn:schemas-microsoft-com:vml" xmlns:wp14="http://schemas.microsoft.com/office/word/2010/wordprocessingDrawing" xmlns:wp="http://schemas.openxmlformats.org/drawingml/2006/wordprocessingDrawing" xmlns:w10="urn:schemas-microsoft-com:office:word" xmlns:w="http://schemas.openxmlformats.org/wordprocessingml/2006/main" xmlns:w14="http://schemas.microsoft.com/office/word/2010/wordml" xmlns:w15="http://schemas.microsoft.com/office/word/2012/wordml" xmlns:w16se="http://schemas.microsoft.com/office/word/2015/wordml/symex" xmlns:wpg="http://schemas.microsoft.com/office/word/2010/wordprocessingGroup" xmlns:wpi="http://schemas.microsoft.com/office/word/2010/wordprocessingInk" xmlns:wne="http://schemas.microsoft.com/office/word/2006/wordml" xmlns:wps="http://schemas.microsoft.com/office/word/2010/wordprocessingShape" mc:Ignorable="w14 w15 w16se wp14">
   <w:body>
     <w:p>
       <w:pPr>
@@ -383,41 +383,70 @@
     <w:p>
       <w:proofErr w:type="spellStart"/>
       <w:r>
+        <w:rPr>
+          <w:highlight w:val="yellow"/>
+        </w:rPr>
         <w:t>Silph</w:t>
       </w:r>
       <w:proofErr w:type="spellEnd"/>
       <w:r>
+        <w:rPr>
+          <w:highlight w:val="yellow"/>
+        </w:rPr>
         <w:t xml:space="preserve"> Company – Assassin comes to kill the president, you stop him.  2 more grunts show up and you defeat them too.  You are allowed into </w:t>
       </w:r>
       <w:proofErr w:type="spellStart"/>
       <w:r>
+        <w:rPr>
+          <w:highlight w:val="yellow"/>
+        </w:rPr>
         <w:t>Silph</w:t>
       </w:r>
       <w:proofErr w:type="spellEnd"/>
       <w:r>
+        <w:rPr>
+          <w:highlight w:val="yellow"/>
+        </w:rPr>
         <w:t xml:space="preserve"> Co afterwards.  Blue gives you HM4 Strength.</w:t>
       </w:r>
     </w:p>
     <w:p>
       <w:r>
+        <w:rPr>
+          <w:highlight w:val="yellow"/>
+        </w:rPr>
         <w:t xml:space="preserve">In the </w:t>
       </w:r>
       <w:proofErr w:type="gramStart"/>
       <w:r>
+        <w:rPr>
+          <w:highlight w:val="yellow"/>
+        </w:rPr>
         <w:t>Building</w:t>
       </w:r>
       <w:proofErr w:type="gramEnd"/>
       <w:r>
+        <w:rPr>
+          <w:highlight w:val="yellow"/>
+        </w:rPr>
         <w:t xml:space="preserve"> a Man on the third floor gives you </w:t>
       </w:r>
       <w:proofErr w:type="spellStart"/>
       <w:r>
+        <w:rPr>
+          <w:highlight w:val="yellow"/>
+        </w:rPr>
         <w:t>Porygon</w:t>
       </w:r>
       <w:proofErr w:type="spellEnd"/>
       <w:r>
+        <w:rPr>
+          <w:highlight w:val="yellow"/>
+        </w:rPr>
         <w:t xml:space="preserve"> at Level 20.  The same man will give you upgrade (when you have 6 badges) and the dubious disk (after you collect 10 badges).</w:t>
       </w:r>
+      <w:bookmarkStart w:id="1" w:name="_GoBack"/>
+      <w:bookmarkEnd w:id="1"/>
     </w:p>
     <w:p>
       <w:pPr>
@@ -498,8 +527,6 @@
         </w:rPr>
         <w:t xml:space="preserve"> says “I am a man of many abilities, and one of them is to see your future.  It isn’t looking very promising.”  After losing, “I’ve never been wrong before. Sabrina how have I strayed from the right path?!??!” Gives you TM 4 Calm Mind.</w:t>
       </w:r>
-      <w:bookmarkStart w:id="1" w:name="_GoBack"/>
-      <w:bookmarkEnd w:id="1"/>
     </w:p>
     <w:p>
       <w:r>
@@ -3856,7 +3883,7 @@
 </file>
 
 <file path=word/comments.xml><?xml version="1.0" encoding="utf-8"?>
-<w:comments xmlns:wpc="http://schemas.microsoft.com/office/word/2010/wordprocessingCanvas" xmlns:cx="http://schemas.microsoft.com/office/drawing/2014/chartex" xmlns:cx1="http://schemas.microsoft.com/office/drawing/2015/9/8/chartex" xmlns:cx2="http://schemas.microsoft.com/office/drawing/2015/10/21/chartex" xmlns:cx3="http://schemas.microsoft.com/office/drawing/2016/5/9/chartex" xmlns:cx4="http://schemas.microsoft.com/office/drawing/2016/5/10/chartex" xmlns:cx5="http://schemas.microsoft.com/office/drawing/2016/5/11/chartex" xmlns:cx6="http://schemas.microsoft.com/office/drawing/2016/5/12/chartex" xmlns:cx7="http://schemas.microsoft.com/office/drawing/2016/5/13/chartex" xmlns:cx8="http://schemas.microsoft.com/office/drawing/2016/5/14/chartex" xmlns:mc="http://schemas.openxmlformats.org/markup-compatibility/2006" xmlns:aink="http://schemas.microsoft.com/office/drawing/2016/ink" xmlns:am3d="http://schemas.microsoft.com/office/drawing/2017/model3d" xmlns:o="urn:schemas-microsoft-com:office:office" xmlns:r="http://schemas.openxmlformats.org/officeDocument/2006/relationships" xmlns:m="http://schemas.openxmlformats.org/officeDocument/2006/math" xmlns:v="urn:schemas-microsoft-com:vml" xmlns:wp14="http://schemas.microsoft.com/office/word/2010/wordprocessingDrawing" xmlns:wp="http://schemas.openxmlformats.org/drawingml/2006/wordprocessingDrawing" xmlns:w10="urn:schemas-microsoft-com:office:word" xmlns:w="http://schemas.openxmlformats.org/wordprocessingml/2006/main" xmlns:w14="http://schemas.microsoft.com/office/word/2010/wordml" xmlns:w15="http://schemas.microsoft.com/office/word/2012/wordml" xmlns:w16cid="http://schemas.microsoft.com/office/word/2016/wordml/cid" xmlns:w16se="http://schemas.microsoft.com/office/word/2015/wordml/symex" xmlns:wpg="http://schemas.microsoft.com/office/word/2010/wordprocessingGroup" xmlns:wpi="http://schemas.microsoft.com/office/word/2010/wordprocessingInk" xmlns:wne="http://schemas.microsoft.com/office/word/2006/wordml" xmlns:wps="http://schemas.microsoft.com/office/word/2010/wordprocessingShape" mc:Ignorable="w14 w15 w16se w16cid wp14">
+<w:comments xmlns:wpc="http://schemas.microsoft.com/office/word/2010/wordprocessingCanvas" xmlns:cx="http://schemas.microsoft.com/office/drawing/2014/chartex" xmlns:cx1="http://schemas.microsoft.com/office/drawing/2015/9/8/chartex" xmlns:cx2="http://schemas.microsoft.com/office/drawing/2015/10/21/chartex" xmlns:cx3="http://schemas.microsoft.com/office/drawing/2016/5/9/chartex" xmlns:cx4="http://schemas.microsoft.com/office/drawing/2016/5/10/chartex" xmlns:cx5="http://schemas.microsoft.com/office/drawing/2016/5/11/chartex" xmlns:cx6="http://schemas.microsoft.com/office/drawing/2016/5/12/chartex" xmlns:cx7="http://schemas.microsoft.com/office/drawing/2016/5/13/chartex" xmlns:cx8="http://schemas.microsoft.com/office/drawing/2016/5/14/chartex" xmlns:mc="http://schemas.openxmlformats.org/markup-compatibility/2006" xmlns:aink="http://schemas.microsoft.com/office/drawing/2016/ink" xmlns:o="urn:schemas-microsoft-com:office:office" xmlns:r="http://schemas.openxmlformats.org/officeDocument/2006/relationships" xmlns:m="http://schemas.openxmlformats.org/officeDocument/2006/math" xmlns:v="urn:schemas-microsoft-com:vml" xmlns:wp14="http://schemas.microsoft.com/office/word/2010/wordprocessingDrawing" xmlns:wp="http://schemas.openxmlformats.org/drawingml/2006/wordprocessingDrawing" xmlns:w10="urn:schemas-microsoft-com:office:word" xmlns:w="http://schemas.openxmlformats.org/wordprocessingml/2006/main" xmlns:w14="http://schemas.microsoft.com/office/word/2010/wordml" xmlns:w15="http://schemas.microsoft.com/office/word/2012/wordml" xmlns:w16se="http://schemas.microsoft.com/office/word/2015/wordml/symex" xmlns:wpg="http://schemas.microsoft.com/office/word/2010/wordprocessingGroup" xmlns:wpi="http://schemas.microsoft.com/office/word/2010/wordprocessingInk" xmlns:wne="http://schemas.microsoft.com/office/word/2006/wordml" xmlns:wps="http://schemas.microsoft.com/office/word/2010/wordprocessingShape" mc:Ignorable="w14 w15 w16se wp14">
   <w:comment w:id="0" w:author="John Mangian" w:date="2017-06-14T20:28:00Z" w:initials="JM">
     <w:p>
       <w:pPr>
@@ -3877,19 +3904,13 @@
 </file>
 
 <file path=word/commentsExtended.xml><?xml version="1.0" encoding="utf-8"?>
-<w15:commentsEx xmlns:wpc="http://schemas.microsoft.com/office/word/2010/wordprocessingCanvas" xmlns:cx="http://schemas.microsoft.com/office/drawing/2014/chartex" xmlns:cx1="http://schemas.microsoft.com/office/drawing/2015/9/8/chartex" xmlns:cx2="http://schemas.microsoft.com/office/drawing/2015/10/21/chartex" xmlns:cx3="http://schemas.microsoft.com/office/drawing/2016/5/9/chartex" xmlns:cx4="http://schemas.microsoft.com/office/drawing/2016/5/10/chartex" xmlns:cx5="http://schemas.microsoft.com/office/drawing/2016/5/11/chartex" xmlns:cx6="http://schemas.microsoft.com/office/drawing/2016/5/12/chartex" xmlns:cx7="http://schemas.microsoft.com/office/drawing/2016/5/13/chartex" xmlns:cx8="http://schemas.microsoft.com/office/drawing/2016/5/14/chartex" xmlns:mc="http://schemas.openxmlformats.org/markup-compatibility/2006" xmlns:aink="http://schemas.microsoft.com/office/drawing/2016/ink" xmlns:am3d="http://schemas.microsoft.com/office/drawing/2017/model3d" xmlns:o="urn:schemas-microsoft-com:office:office" xmlns:r="http://schemas.openxmlformats.org/officeDocument/2006/relationships" xmlns:m="http://schemas.openxmlformats.org/officeDocument/2006/math" xmlns:v="urn:schemas-microsoft-com:vml" xmlns:wp14="http://schemas.microsoft.com/office/word/2010/wordprocessingDrawing" xmlns:wp="http://schemas.openxmlformats.org/drawingml/2006/wordprocessingDrawing" xmlns:w10="urn:schemas-microsoft-com:office:word" xmlns:w="http://schemas.openxmlformats.org/wordprocessingml/2006/main" xmlns:w14="http://schemas.microsoft.com/office/word/2010/wordml" xmlns:w15="http://schemas.microsoft.com/office/word/2012/wordml" xmlns:w16cid="http://schemas.microsoft.com/office/word/2016/wordml/cid" xmlns:w16se="http://schemas.microsoft.com/office/word/2015/wordml/symex" xmlns:wpg="http://schemas.microsoft.com/office/word/2010/wordprocessingGroup" xmlns:wpi="http://schemas.microsoft.com/office/word/2010/wordprocessingInk" xmlns:wne="http://schemas.microsoft.com/office/word/2006/wordml" xmlns:wps="http://schemas.microsoft.com/office/word/2010/wordprocessingShape" mc:Ignorable="w14 w15 w16se w16cid wp14">
+<w15:commentsEx xmlns:wpc="http://schemas.microsoft.com/office/word/2010/wordprocessingCanvas" xmlns:cx="http://schemas.microsoft.com/office/drawing/2014/chartex" xmlns:cx1="http://schemas.microsoft.com/office/drawing/2015/9/8/chartex" xmlns:cx2="http://schemas.microsoft.com/office/drawing/2015/10/21/chartex" xmlns:cx3="http://schemas.microsoft.com/office/drawing/2016/5/9/chartex" xmlns:cx4="http://schemas.microsoft.com/office/drawing/2016/5/10/chartex" xmlns:cx5="http://schemas.microsoft.com/office/drawing/2016/5/11/chartex" xmlns:cx6="http://schemas.microsoft.com/office/drawing/2016/5/12/chartex" xmlns:cx7="http://schemas.microsoft.com/office/drawing/2016/5/13/chartex" xmlns:cx8="http://schemas.microsoft.com/office/drawing/2016/5/14/chartex" xmlns:mc="http://schemas.openxmlformats.org/markup-compatibility/2006" xmlns:aink="http://schemas.microsoft.com/office/drawing/2016/ink" xmlns:o="urn:schemas-microsoft-com:office:office" xmlns:r="http://schemas.openxmlformats.org/officeDocument/2006/relationships" xmlns:m="http://schemas.openxmlformats.org/officeDocument/2006/math" xmlns:v="urn:schemas-microsoft-com:vml" xmlns:wp14="http://schemas.microsoft.com/office/word/2010/wordprocessingDrawing" xmlns:wp="http://schemas.openxmlformats.org/drawingml/2006/wordprocessingDrawing" xmlns:w10="urn:schemas-microsoft-com:office:word" xmlns:w="http://schemas.openxmlformats.org/wordprocessingml/2006/main" xmlns:w14="http://schemas.microsoft.com/office/word/2010/wordml" xmlns:w15="http://schemas.microsoft.com/office/word/2012/wordml" xmlns:w16se="http://schemas.microsoft.com/office/word/2015/wordml/symex" xmlns:wpg="http://schemas.microsoft.com/office/word/2010/wordprocessingGroup" xmlns:wpi="http://schemas.microsoft.com/office/word/2010/wordprocessingInk" xmlns:wne="http://schemas.microsoft.com/office/word/2006/wordml" xmlns:wps="http://schemas.microsoft.com/office/word/2010/wordprocessingShape" mc:Ignorable="w14 w15 w16se wp14">
   <w15:commentEx w15:paraId="2F295B9B" w15:done="0"/>
 </w15:commentsEx>
 </file>
 
-<file path=word/commentsIds.xml><?xml version="1.0" encoding="utf-8"?>
-<w16cid:commentsIds xmlns:wpc="http://schemas.microsoft.com/office/word/2010/wordprocessingCanvas" xmlns:cx="http://schemas.microsoft.com/office/drawing/2014/chartex" xmlns:cx1="http://schemas.microsoft.com/office/drawing/2015/9/8/chartex" xmlns:cx2="http://schemas.microsoft.com/office/drawing/2015/10/21/chartex" xmlns:cx3="http://schemas.microsoft.com/office/drawing/2016/5/9/chartex" xmlns:cx4="http://schemas.microsoft.com/office/drawing/2016/5/10/chartex" xmlns:cx5="http://schemas.microsoft.com/office/drawing/2016/5/11/chartex" xmlns:cx6="http://schemas.microsoft.com/office/drawing/2016/5/12/chartex" xmlns:cx7="http://schemas.microsoft.com/office/drawing/2016/5/13/chartex" xmlns:cx8="http://schemas.microsoft.com/office/drawing/2016/5/14/chartex" xmlns:mc="http://schemas.openxmlformats.org/markup-compatibility/2006" xmlns:aink="http://schemas.microsoft.com/office/drawing/2016/ink" xmlns:am3d="http://schemas.microsoft.com/office/drawing/2017/model3d" xmlns:o="urn:schemas-microsoft-com:office:office" xmlns:r="http://schemas.openxmlformats.org/officeDocument/2006/relationships" xmlns:m="http://schemas.openxmlformats.org/officeDocument/2006/math" xmlns:v="urn:schemas-microsoft-com:vml" xmlns:wp14="http://schemas.microsoft.com/office/word/2010/wordprocessingDrawing" xmlns:wp="http://schemas.openxmlformats.org/drawingml/2006/wordprocessingDrawing" xmlns:w10="urn:schemas-microsoft-com:office:word" xmlns:w="http://schemas.openxmlformats.org/wordprocessingml/2006/main" xmlns:w14="http://schemas.microsoft.com/office/word/2010/wordml" xmlns:w15="http://schemas.microsoft.com/office/word/2012/wordml" xmlns:w16cid="http://schemas.microsoft.com/office/word/2016/wordml/cid" xmlns:w16se="http://schemas.microsoft.com/office/word/2015/wordml/symex" xmlns:wpg="http://schemas.microsoft.com/office/word/2010/wordprocessingGroup" xmlns:wpi="http://schemas.microsoft.com/office/word/2010/wordprocessingInk" xmlns:wne="http://schemas.microsoft.com/office/word/2006/wordml" xmlns:wps="http://schemas.microsoft.com/office/word/2010/wordprocessingShape" mc:Ignorable="w14 w15 w16se w16cid wp14">
-  <w16cid:commentId w16cid:paraId="2F295B9B" w16cid:durableId="1CF136EC"/>
-</w16cid:commentsIds>
-</file>
-
 <file path=word/people.xml><?xml version="1.0" encoding="utf-8"?>
-<w15:people xmlns:wpc="http://schemas.microsoft.com/office/word/2010/wordprocessingCanvas" xmlns:cx="http://schemas.microsoft.com/office/drawing/2014/chartex" xmlns:cx1="http://schemas.microsoft.com/office/drawing/2015/9/8/chartex" xmlns:cx2="http://schemas.microsoft.com/office/drawing/2015/10/21/chartex" xmlns:cx3="http://schemas.microsoft.com/office/drawing/2016/5/9/chartex" xmlns:cx4="http://schemas.microsoft.com/office/drawing/2016/5/10/chartex" xmlns:cx5="http://schemas.microsoft.com/office/drawing/2016/5/11/chartex" xmlns:cx6="http://schemas.microsoft.com/office/drawing/2016/5/12/chartex" xmlns:cx7="http://schemas.microsoft.com/office/drawing/2016/5/13/chartex" xmlns:cx8="http://schemas.microsoft.com/office/drawing/2016/5/14/chartex" xmlns:mc="http://schemas.openxmlformats.org/markup-compatibility/2006" xmlns:aink="http://schemas.microsoft.com/office/drawing/2016/ink" xmlns:am3d="http://schemas.microsoft.com/office/drawing/2017/model3d" xmlns:o="urn:schemas-microsoft-com:office:office" xmlns:r="http://schemas.openxmlformats.org/officeDocument/2006/relationships" xmlns:m="http://schemas.openxmlformats.org/officeDocument/2006/math" xmlns:v="urn:schemas-microsoft-com:vml" xmlns:wp14="http://schemas.microsoft.com/office/word/2010/wordprocessingDrawing" xmlns:wp="http://schemas.openxmlformats.org/drawingml/2006/wordprocessingDrawing" xmlns:w10="urn:schemas-microsoft-com:office:word" xmlns:w="http://schemas.openxmlformats.org/wordprocessingml/2006/main" xmlns:w14="http://schemas.microsoft.com/office/word/2010/wordml" xmlns:w15="http://schemas.microsoft.com/office/word/2012/wordml" xmlns:w16cid="http://schemas.microsoft.com/office/word/2016/wordml/cid" xmlns:w16se="http://schemas.microsoft.com/office/word/2015/wordml/symex" xmlns:wpg="http://schemas.microsoft.com/office/word/2010/wordprocessingGroup" xmlns:wpi="http://schemas.microsoft.com/office/word/2010/wordprocessingInk" xmlns:wne="http://schemas.microsoft.com/office/word/2006/wordml" xmlns:wps="http://schemas.microsoft.com/office/word/2010/wordprocessingShape" mc:Ignorable="w14 w15 w16se w16cid wp14">
+<w15:people xmlns:wpc="http://schemas.microsoft.com/office/word/2010/wordprocessingCanvas" xmlns:cx="http://schemas.microsoft.com/office/drawing/2014/chartex" xmlns:cx1="http://schemas.microsoft.com/office/drawing/2015/9/8/chartex" xmlns:cx2="http://schemas.microsoft.com/office/drawing/2015/10/21/chartex" xmlns:cx3="http://schemas.microsoft.com/office/drawing/2016/5/9/chartex" xmlns:cx4="http://schemas.microsoft.com/office/drawing/2016/5/10/chartex" xmlns:cx5="http://schemas.microsoft.com/office/drawing/2016/5/11/chartex" xmlns:cx6="http://schemas.microsoft.com/office/drawing/2016/5/12/chartex" xmlns:cx7="http://schemas.microsoft.com/office/drawing/2016/5/13/chartex" xmlns:cx8="http://schemas.microsoft.com/office/drawing/2016/5/14/chartex" xmlns:mc="http://schemas.openxmlformats.org/markup-compatibility/2006" xmlns:aink="http://schemas.microsoft.com/office/drawing/2016/ink" xmlns:o="urn:schemas-microsoft-com:office:office" xmlns:r="http://schemas.openxmlformats.org/officeDocument/2006/relationships" xmlns:m="http://schemas.openxmlformats.org/officeDocument/2006/math" xmlns:v="urn:schemas-microsoft-com:vml" xmlns:wp14="http://schemas.microsoft.com/office/word/2010/wordprocessingDrawing" xmlns:wp="http://schemas.openxmlformats.org/drawingml/2006/wordprocessingDrawing" xmlns:w10="urn:schemas-microsoft-com:office:word" xmlns:w="http://schemas.openxmlformats.org/wordprocessingml/2006/main" xmlns:w14="http://schemas.microsoft.com/office/word/2010/wordml" xmlns:w15="http://schemas.microsoft.com/office/word/2012/wordml" xmlns:w16se="http://schemas.microsoft.com/office/word/2015/wordml/symex" xmlns:wpg="http://schemas.microsoft.com/office/word/2010/wordprocessingGroup" xmlns:wpi="http://schemas.microsoft.com/office/word/2010/wordprocessingInk" xmlns:wne="http://schemas.microsoft.com/office/word/2006/wordml" xmlns:wps="http://schemas.microsoft.com/office/word/2010/wordprocessingShape" mc:Ignorable="w14 w15 w16se wp14">
   <w15:person w15:author="John Mangian">
     <w15:presenceInfo w15:providerId="Windows Live" w15:userId="160bc56863614caa"/>
   </w15:person>
@@ -3897,7 +3918,7 @@
 </file>
 
 <file path=word/styles.xml><?xml version="1.0" encoding="utf-8"?>
-<w:styles xmlns:mc="http://schemas.openxmlformats.org/markup-compatibility/2006" xmlns:r="http://schemas.openxmlformats.org/officeDocument/2006/relationships" xmlns:w="http://schemas.openxmlformats.org/wordprocessingml/2006/main" xmlns:w14="http://schemas.microsoft.com/office/word/2010/wordml" xmlns:w15="http://schemas.microsoft.com/office/word/2012/wordml" xmlns:w16cid="http://schemas.microsoft.com/office/word/2016/wordml/cid" xmlns:w16se="http://schemas.microsoft.com/office/word/2015/wordml/symex" mc:Ignorable="w14 w15 w16se w16cid">
+<w:styles xmlns:mc="http://schemas.openxmlformats.org/markup-compatibility/2006" xmlns:r="http://schemas.openxmlformats.org/officeDocument/2006/relationships" xmlns:w="http://schemas.openxmlformats.org/wordprocessingml/2006/main" xmlns:w14="http://schemas.microsoft.com/office/word/2010/wordml" xmlns:w15="http://schemas.microsoft.com/office/word/2012/wordml" xmlns:w16se="http://schemas.microsoft.com/office/word/2015/wordml/symex" mc:Ignorable="w14 w15 w16se">
   <w:docDefaults>
     <w:rPrDefault>
       <w:rPr>
@@ -3913,7 +3934,7 @@
       </w:pPr>
     </w:pPrDefault>
   </w:docDefaults>
-  <w:latentStyles w:defLockedState="0" w:defUIPriority="99" w:defSemiHidden="0" w:defUnhideWhenUsed="0" w:defQFormat="0" w:count="375">
+  <w:latentStyles w:defLockedState="0" w:defUIPriority="99" w:defSemiHidden="0" w:defUnhideWhenUsed="0" w:defQFormat="0" w:count="374">
     <w:lsdException w:name="Normal" w:uiPriority="0" w:qFormat="1"/>
     <w:lsdException w:name="heading 1" w:uiPriority="9" w:qFormat="1"/>
     <w:lsdException w:name="heading 2" w:semiHidden="1" w:uiPriority="9" w:unhideWhenUsed="1" w:qFormat="1"/>
@@ -4019,6 +4040,7 @@
     <w:lsdException w:name="HTML Sample" w:semiHidden="1" w:unhideWhenUsed="1"/>
     <w:lsdException w:name="HTML Typewriter" w:semiHidden="1" w:unhideWhenUsed="1"/>
     <w:lsdException w:name="HTML Variable" w:semiHidden="1" w:unhideWhenUsed="1"/>
+    <w:lsdException w:name="Normal Table" w:semiHidden="1" w:unhideWhenUsed="1"/>
     <w:lsdException w:name="annotation subject" w:semiHidden="1" w:unhideWhenUsed="1"/>
     <w:lsdException w:name="No List" w:semiHidden="1" w:unhideWhenUsed="1"/>
     <w:lsdException w:name="Outline List 1" w:semiHidden="1" w:unhideWhenUsed="1"/>
@@ -4065,8 +4087,10 @@
     <w:lsdException w:name="Table Subtle 2" w:semiHidden="1" w:unhideWhenUsed="1"/>
     <w:lsdException w:name="Table Web 1" w:semiHidden="1" w:unhideWhenUsed="1"/>
     <w:lsdException w:name="Table Web 2" w:semiHidden="1" w:unhideWhenUsed="1"/>
+    <w:lsdException w:name="Table Web 3" w:semiHidden="1" w:unhideWhenUsed="1"/>
     <w:lsdException w:name="Balloon Text" w:semiHidden="1" w:unhideWhenUsed="1"/>
     <w:lsdException w:name="Table Grid" w:uiPriority="39"/>
+    <w:lsdException w:name="Table Theme" w:semiHidden="1" w:unhideWhenUsed="1"/>
     <w:lsdException w:name="Placeholder Text" w:semiHidden="1"/>
     <w:lsdException w:name="No Spacing" w:uiPriority="1" w:qFormat="1"/>
     <w:lsdException w:name="Light Shading" w:uiPriority="60"/>
@@ -4285,7 +4309,6 @@
     <w:lsdException w:name="Mention" w:semiHidden="1" w:unhideWhenUsed="1"/>
     <w:lsdException w:name="Smart Hyperlink" w:semiHidden="1" w:unhideWhenUsed="1"/>
     <w:lsdException w:name="Hashtag" w:semiHidden="1" w:unhideWhenUsed="1"/>
-    <w:lsdException w:name="Unresolved Mention" w:semiHidden="1" w:unhideWhenUsed="1"/>
   </w:latentStyles>
   <w:style w:type="paragraph" w:default="1" w:styleId="Normal">
     <w:name w:val="Normal"/>

</xml_diff>